<commit_message>
Finish arrays exercise homework
</commit_message>
<xml_diff>
--- a/JS-Advanced/Homeworks/02Arrays-Exercise/Descriptions.docx
+++ b/JS-Advanced/Homeworks/02Arrays-Exercise/Descriptions.docx
@@ -1,10 +1,10 @@
 
 <file path=word/document.xml><?xml version="1.0" encoding="utf-8"?>
-<w:document xmlns:wpc="http://schemas.microsoft.com/office/word/2010/wordprocessingCanvas" xmlns:cx="http://schemas.microsoft.com/office/drawing/2014/chartex" xmlns:cx1="http://schemas.microsoft.com/office/drawing/2015/9/8/chartex" xmlns:mc="http://schemas.openxmlformats.org/markup-compatibility/2006" xmlns:o="urn:schemas-microsoft-com:office:office" xmlns:r="http://schemas.openxmlformats.org/officeDocument/2006/relationships" xmlns:m="http://schemas.openxmlformats.org/officeDocument/2006/math" xmlns:v="urn:schemas-microsoft-com:vml" xmlns:wp14="http://schemas.microsoft.com/office/word/2010/wordprocessingDrawing" xmlns:wp="http://schemas.openxmlformats.org/drawingml/2006/wordprocessingDrawing" xmlns:w10="urn:schemas-microsoft-com:office:word" xmlns:w="http://schemas.openxmlformats.org/wordprocessingml/2006/main" xmlns:w14="http://schemas.microsoft.com/office/word/2010/wordml" xmlns:w15="http://schemas.microsoft.com/office/word/2012/wordml" xmlns:w16se="http://schemas.microsoft.com/office/word/2015/wordml/symex" xmlns:wpg="http://schemas.microsoft.com/office/word/2010/wordprocessingGroup" xmlns:wpi="http://schemas.microsoft.com/office/word/2010/wordprocessingInk" xmlns:wne="http://schemas.microsoft.com/office/word/2006/wordml" xmlns:wps="http://schemas.microsoft.com/office/word/2010/wordprocessingShape" mc:Ignorable="w14 w15 w16se wp14">
+<w:document xmlns:wpc="http://schemas.microsoft.com/office/word/2010/wordprocessingCanvas" xmlns:cx="http://schemas.microsoft.com/office/drawing/2014/chartex" xmlns:cx1="http://schemas.microsoft.com/office/drawing/2015/9/8/chartex" xmlns:cx2="http://schemas.microsoft.com/office/drawing/2015/10/21/chartex" xmlns:cx3="http://schemas.microsoft.com/office/drawing/2016/5/9/chartex" xmlns:cx4="http://schemas.microsoft.com/office/drawing/2016/5/10/chartex" xmlns:cx5="http://schemas.microsoft.com/office/drawing/2016/5/11/chartex" xmlns:cx6="http://schemas.microsoft.com/office/drawing/2016/5/12/chartex" xmlns:cx7="http://schemas.microsoft.com/office/drawing/2016/5/13/chartex" xmlns:cx8="http://schemas.microsoft.com/office/drawing/2016/5/14/chartex" xmlns:mc="http://schemas.openxmlformats.org/markup-compatibility/2006" xmlns:aink="http://schemas.microsoft.com/office/drawing/2016/ink" xmlns:am3d="http://schemas.microsoft.com/office/drawing/2017/model3d" xmlns:o="urn:schemas-microsoft-com:office:office" xmlns:r="http://schemas.openxmlformats.org/officeDocument/2006/relationships" xmlns:m="http://schemas.openxmlformats.org/officeDocument/2006/math" xmlns:v="urn:schemas-microsoft-com:vml" xmlns:wp14="http://schemas.microsoft.com/office/word/2010/wordprocessingDrawing" xmlns:wp="http://schemas.openxmlformats.org/drawingml/2006/wordprocessingDrawing" xmlns:w10="urn:schemas-microsoft-com:office:word" xmlns:w="http://schemas.openxmlformats.org/wordprocessingml/2006/main" xmlns:w14="http://schemas.microsoft.com/office/word/2010/wordml" xmlns:w15="http://schemas.microsoft.com/office/word/2012/wordml" xmlns:w16cex="http://schemas.microsoft.com/office/word/2018/wordml/cex" xmlns:w16cid="http://schemas.microsoft.com/office/word/2016/wordml/cid" xmlns:w16="http://schemas.microsoft.com/office/word/2018/wordml" xmlns:w16se="http://schemas.microsoft.com/office/word/2015/wordml/symex" xmlns:wpg="http://schemas.microsoft.com/office/word/2010/wordprocessingGroup" xmlns:wpi="http://schemas.microsoft.com/office/word/2010/wordprocessingInk" xmlns:wne="http://schemas.microsoft.com/office/word/2006/wordml" xmlns:wps="http://schemas.microsoft.com/office/word/2010/wordprocessingShape" mc:Ignorable="w14 w15 w16se w16cid w16 w16cex wp14">
   <w:body>
     <w:p>
       <w:pPr>
-        <w:pStyle w:val="Heading1"/>
+        <w:pStyle w:val="1"/>
         <w:rPr>
           <w:lang w:val="bg-BG"/>
         </w:rPr>
@@ -37,7 +37,7 @@
       <w:hyperlink r:id="rId8" w:history="1">
         <w:r>
           <w:rPr>
-            <w:rStyle w:val="Hyperlink"/>
+            <w:rStyle w:val="a9"/>
             <w:sz w:val="24"/>
             <w:szCs w:val="24"/>
           </w:rPr>
@@ -45,7 +45,7 @@
         </w:r>
         <w:r>
           <w:rPr>
-            <w:rStyle w:val="Hyperlink"/>
+            <w:rStyle w:val="a9"/>
             <w:noProof/>
             <w:sz w:val="24"/>
             <w:szCs w:val="24"/>
@@ -54,7 +54,7 @@
         </w:r>
         <w:r>
           <w:rPr>
-            <w:rStyle w:val="Hyperlink"/>
+            <w:rStyle w:val="a9"/>
             <w:sz w:val="24"/>
             <w:szCs w:val="24"/>
           </w:rPr>
@@ -62,7 +62,7 @@
         </w:r>
         <w:r>
           <w:rPr>
-            <w:rStyle w:val="Hyperlink"/>
+            <w:rStyle w:val="a9"/>
             <w:noProof/>
             <w:sz w:val="24"/>
             <w:szCs w:val="24"/>
@@ -95,7 +95,7 @@
       <w:hyperlink r:id="rId9" w:history="1">
         <w:r>
           <w:rPr>
-            <w:rStyle w:val="Hyperlink"/>
+            <w:rStyle w:val="a9"/>
             <w:sz w:val="24"/>
             <w:szCs w:val="24"/>
           </w:rPr>
@@ -112,7 +112,7 @@
     </w:p>
     <w:p>
       <w:pPr>
-        <w:pStyle w:val="Heading2"/>
+        <w:pStyle w:val="2"/>
         <w:rPr>
           <w:lang w:val="bg-BG"/>
         </w:rPr>
@@ -230,7 +230,7 @@
     </w:p>
     <w:p>
       <w:pPr>
-        <w:pStyle w:val="Heading3"/>
+        <w:pStyle w:val="3"/>
         <w:rPr>
           <w:lang w:val="bg-BG"/>
         </w:rPr>
@@ -241,7 +241,7 @@
     </w:p>
     <w:tbl>
       <w:tblPr>
-        <w:tblStyle w:val="TableGrid"/>
+        <w:tblStyle w:val="af"/>
         <w:tblW w:w="10412" w:type="dxa"/>
         <w:tblInd w:w="23" w:type="dxa"/>
         <w:tblLayout w:type="fixed"/>
@@ -758,13 +758,21 @@
     </w:tbl>
     <w:p>
       <w:pPr>
-        <w:pStyle w:val="Heading2"/>
+        <w:pStyle w:val="2"/>
         <w:rPr>
           <w:lang w:val="bg-BG"/>
         </w:rPr>
       </w:pPr>
       <w:r>
-        <w:t xml:space="preserve">Print Every N-th Element from an Array </w:t>
+        <w:t>Print Every N-</w:t>
+      </w:r>
+      <w:proofErr w:type="spellStart"/>
+      <w:r>
+        <w:t>th</w:t>
+      </w:r>
+      <w:proofErr w:type="spellEnd"/>
+      <w:r>
+        <w:t xml:space="preserve"> Element from an Array </w:t>
       </w:r>
     </w:p>
     <w:p>
@@ -968,7 +976,7 @@
     </w:p>
     <w:p>
       <w:pPr>
-        <w:pStyle w:val="Heading3"/>
+        <w:pStyle w:val="3"/>
         <w:rPr>
           <w:lang w:val="bg-BG"/>
         </w:rPr>
@@ -979,7 +987,7 @@
     </w:p>
     <w:tbl>
       <w:tblPr>
-        <w:tblStyle w:val="TableGrid"/>
+        <w:tblStyle w:val="af"/>
         <w:tblW w:w="10502" w:type="dxa"/>
         <w:tblInd w:w="23" w:type="dxa"/>
         <w:tblLayout w:type="fixed"/>
@@ -1798,7 +1806,7 @@
     </w:tbl>
     <w:p>
       <w:pPr>
-        <w:pStyle w:val="Heading3"/>
+        <w:pStyle w:val="3"/>
         <w:rPr>
           <w:lang w:val="bg-BG"/>
         </w:rPr>
@@ -1809,7 +1817,7 @@
     </w:p>
     <w:p>
       <w:pPr>
-        <w:pStyle w:val="ListParagraph"/>
+        <w:pStyle w:val="ac"/>
         <w:numPr>
           <w:ilvl w:val="0"/>
           <w:numId w:val="40"/>
@@ -1825,7 +1833,23 @@
           <w:sz w:val="24"/>
           <w:szCs w:val="24"/>
         </w:rPr>
-        <w:t xml:space="preserve">Use what you’ve seen from the </w:t>
+        <w:t xml:space="preserve">Use what </w:t>
+      </w:r>
+      <w:proofErr w:type="gramStart"/>
+      <w:r>
+        <w:rPr>
+          <w:sz w:val="24"/>
+          <w:szCs w:val="24"/>
+        </w:rPr>
+        <w:t>you’ve</w:t>
+      </w:r>
+      <w:proofErr w:type="gramEnd"/>
+      <w:r>
+        <w:rPr>
+          <w:sz w:val="24"/>
+          <w:szCs w:val="24"/>
+        </w:rPr>
+        <w:t xml:space="preserve"> seen from the </w:t>
       </w:r>
       <w:r>
         <w:rPr>
@@ -1860,7 +1884,7 @@
     </w:p>
     <w:p>
       <w:pPr>
-        <w:pStyle w:val="ListParagraph"/>
+        <w:pStyle w:val="ac"/>
         <w:numPr>
           <w:ilvl w:val="0"/>
           <w:numId w:val="40"/>
@@ -2010,7 +2034,7 @@
     </w:p>
     <w:p>
       <w:pPr>
-        <w:pStyle w:val="Heading2"/>
+        <w:pStyle w:val="2"/>
         <w:rPr>
           <w:lang w:val="bg-BG"/>
         </w:rPr>
@@ -2359,7 +2383,7 @@
     </w:p>
     <w:p>
       <w:pPr>
-        <w:pStyle w:val="Heading3"/>
+        <w:pStyle w:val="3"/>
         <w:rPr>
           <w:lang w:val="bg-BG"/>
         </w:rPr>
@@ -2370,7 +2394,7 @@
     </w:p>
     <w:tbl>
       <w:tblPr>
-        <w:tblStyle w:val="TableGrid"/>
+        <w:tblStyle w:val="af"/>
         <w:tblW w:w="10502" w:type="dxa"/>
         <w:tblInd w:w="23" w:type="dxa"/>
         <w:tblLayout w:type="fixed"/>
@@ -3123,7 +3147,7 @@
     </w:tbl>
     <w:p>
       <w:pPr>
-        <w:pStyle w:val="Heading2"/>
+        <w:pStyle w:val="2"/>
         <w:ind w:left="357" w:hanging="357"/>
         <w:rPr>
           <w:lang w:val="bg-BG"/>
@@ -3288,7 +3312,7 @@
     </w:p>
     <w:p>
       <w:pPr>
-        <w:pStyle w:val="Heading3"/>
+        <w:pStyle w:val="3"/>
         <w:rPr>
           <w:lang w:val="bg-BG"/>
         </w:rPr>
@@ -3299,7 +3323,7 @@
     </w:p>
     <w:tbl>
       <w:tblPr>
-        <w:tblStyle w:val="TableGrid"/>
+        <w:tblStyle w:val="af"/>
         <w:tblW w:w="8792" w:type="dxa"/>
         <w:tblInd w:w="23" w:type="dxa"/>
         <w:tblLayout w:type="fixed"/>
@@ -3749,7 +3773,7 @@
     </w:tbl>
     <w:p>
       <w:pPr>
-        <w:pStyle w:val="Heading3"/>
+        <w:pStyle w:val="3"/>
         <w:rPr>
           <w:lang w:val="bg-BG"/>
         </w:rPr>
@@ -3760,7 +3784,7 @@
     </w:p>
     <w:p>
       <w:pPr>
-        <w:pStyle w:val="ListParagraph"/>
+        <w:pStyle w:val="ac"/>
         <w:numPr>
           <w:ilvl w:val="0"/>
           <w:numId w:val="40"/>
@@ -3826,7 +3850,7 @@
     </w:p>
     <w:p>
       <w:pPr>
-        <w:pStyle w:val="Heading2"/>
+        <w:pStyle w:val="2"/>
         <w:ind w:left="357" w:hanging="357"/>
         <w:rPr>
           <w:lang w:val="bg-BG"/>
@@ -4090,7 +4114,7 @@
     </w:p>
     <w:p>
       <w:pPr>
-        <w:pStyle w:val="Heading3"/>
+        <w:pStyle w:val="3"/>
         <w:rPr>
           <w:lang w:val="bg-BG"/>
         </w:rPr>
@@ -4101,7 +4125,7 @@
     </w:p>
     <w:tbl>
       <w:tblPr>
-        <w:tblStyle w:val="TableGrid"/>
+        <w:tblStyle w:val="af"/>
         <w:tblW w:w="10502" w:type="dxa"/>
         <w:tblInd w:w="23" w:type="dxa"/>
         <w:tblLayout w:type="fixed"/>
@@ -5062,7 +5086,7 @@
     </w:tbl>
     <w:p>
       <w:pPr>
-        <w:pStyle w:val="Heading3"/>
+        <w:pStyle w:val="3"/>
         <w:rPr>
           <w:lang w:val="bg-BG"/>
         </w:rPr>
@@ -5073,7 +5097,7 @@
     </w:p>
     <w:p>
       <w:pPr>
-        <w:pStyle w:val="ListParagraph"/>
+        <w:pStyle w:val="ac"/>
         <w:numPr>
           <w:ilvl w:val="0"/>
           <w:numId w:val="40"/>
@@ -5115,7 +5139,7 @@
     </w:p>
     <w:p>
       <w:pPr>
-        <w:pStyle w:val="Heading2"/>
+        <w:pStyle w:val="2"/>
         <w:ind w:left="357" w:hanging="357"/>
         <w:rPr>
           <w:lang w:val="bg-BG"/>
@@ -5340,7 +5364,7 @@
     </w:p>
     <w:p>
       <w:pPr>
-        <w:pStyle w:val="Heading3"/>
+        <w:pStyle w:val="3"/>
         <w:rPr>
           <w:lang w:val="bg-BG"/>
         </w:rPr>
@@ -5351,7 +5375,7 @@
     </w:p>
     <w:tbl>
       <w:tblPr>
-        <w:tblStyle w:val="TableGrid"/>
+        <w:tblStyle w:val="af"/>
         <w:tblW w:w="10502" w:type="dxa"/>
         <w:tblInd w:w="23" w:type="dxa"/>
         <w:tblLayout w:type="fixed"/>
@@ -6212,7 +6236,7 @@
     </w:tbl>
     <w:p>
       <w:pPr>
-        <w:pStyle w:val="Heading3"/>
+        <w:pStyle w:val="3"/>
         <w:rPr>
           <w:lang w:val="bg-BG"/>
         </w:rPr>
@@ -6223,7 +6247,7 @@
     </w:p>
     <w:p>
       <w:pPr>
-        <w:pStyle w:val="ListParagraph"/>
+        <w:pStyle w:val="ac"/>
         <w:numPr>
           <w:ilvl w:val="0"/>
           <w:numId w:val="40"/>
@@ -6267,7 +6291,7 @@
     </w:p>
     <w:p>
       <w:pPr>
-        <w:pStyle w:val="ListParagraph"/>
+        <w:pStyle w:val="ac"/>
         <w:numPr>
           <w:ilvl w:val="0"/>
           <w:numId w:val="40"/>
@@ -6341,7 +6365,7 @@
     </w:p>
     <w:p>
       <w:pPr>
-        <w:pStyle w:val="ListParagraph"/>
+        <w:pStyle w:val="ac"/>
         <w:numPr>
           <w:ilvl w:val="0"/>
           <w:numId w:val="40"/>
@@ -6383,31 +6407,15 @@
       <w:hyperlink r:id="rId10" w:history="1">
         <w:r>
           <w:rPr>
-            <w:rStyle w:val="Hyperlink"/>
+            <w:rStyle w:val="a9"/>
             <w:sz w:val="24"/>
             <w:szCs w:val="24"/>
           </w:rPr>
-          <w:t>https://develo</w:t>
+          <w:t>https://developer.mozilla.org/en-</w:t>
         </w:r>
         <w:r>
           <w:rPr>
-            <w:rStyle w:val="Hyperlink"/>
-            <w:sz w:val="24"/>
-            <w:szCs w:val="24"/>
-          </w:rPr>
-          <w:t>p</w:t>
-        </w:r>
-        <w:r>
-          <w:rPr>
-            <w:rStyle w:val="Hyperlink"/>
-            <w:sz w:val="24"/>
-            <w:szCs w:val="24"/>
-          </w:rPr>
-          <w:t>er.mozilla.org/en-</w:t>
-        </w:r>
-        <w:r>
-          <w:rPr>
-            <w:rStyle w:val="Hyperlink"/>
+            <w:rStyle w:val="a9"/>
             <w:noProof/>
             <w:sz w:val="24"/>
             <w:szCs w:val="24"/>
@@ -6416,7 +6424,7 @@
         </w:r>
         <w:r>
           <w:rPr>
-            <w:rStyle w:val="Hyperlink"/>
+            <w:rStyle w:val="a9"/>
             <w:sz w:val="24"/>
             <w:szCs w:val="24"/>
           </w:rPr>
@@ -6424,7 +6432,7 @@
         </w:r>
         <w:r>
           <w:rPr>
-            <w:rStyle w:val="Hyperlink"/>
+            <w:rStyle w:val="a9"/>
             <w:noProof/>
             <w:sz w:val="24"/>
             <w:szCs w:val="24"/>
@@ -6433,7 +6441,7 @@
         </w:r>
         <w:r>
           <w:rPr>
-            <w:rStyle w:val="Hyperlink"/>
+            <w:rStyle w:val="a9"/>
             <w:sz w:val="24"/>
             <w:szCs w:val="24"/>
           </w:rPr>
@@ -6446,7 +6454,7 @@
     </w:p>
     <w:p>
       <w:pPr>
-        <w:pStyle w:val="Heading1"/>
+        <w:pStyle w:val="1"/>
         <w:rPr>
           <w:lang w:val="bg-BG"/>
         </w:rPr>
@@ -6488,7 +6496,7 @@
     </w:p>
     <w:p>
       <w:pPr>
-        <w:pStyle w:val="Heading2"/>
+        <w:pStyle w:val="2"/>
         <w:ind w:left="357" w:hanging="357"/>
         <w:rPr>
           <w:lang w:val="bg-BG"/>
@@ -6708,28 +6716,12 @@
           <w:sz w:val="24"/>
           <w:szCs w:val="24"/>
         </w:rPr>
-        <w:t xml:space="preserve"> is a </w:t>
-      </w:r>
-      <w:bookmarkStart w:id="0" w:name="_GoBack"/>
-      <w:r>
-        <w:rPr>
-          <w:sz w:val="24"/>
-          <w:szCs w:val="24"/>
-        </w:rPr>
-        <w:t xml:space="preserve">Boolean </w:t>
-      </w:r>
-      <w:bookmarkEnd w:id="0"/>
-      <w:r>
-        <w:rPr>
-          <w:sz w:val="24"/>
-          <w:szCs w:val="24"/>
-        </w:rPr>
-        <w:t>result indicating whether the matrix is magical or not.</w:t>
+        <w:t xml:space="preserve"> is a Boolean result indicating whether the matrix is magical or not.</w:t>
       </w:r>
     </w:p>
     <w:p>
       <w:pPr>
-        <w:pStyle w:val="Heading3"/>
+        <w:pStyle w:val="3"/>
         <w:rPr>
           <w:lang w:val="bg-BG"/>
         </w:rPr>
@@ -6740,7 +6732,7 @@
     </w:p>
     <w:tbl>
       <w:tblPr>
-        <w:tblStyle w:val="TableGrid"/>
+        <w:tblStyle w:val="af"/>
         <w:tblW w:w="9418" w:type="dxa"/>
         <w:tblInd w:w="23" w:type="dxa"/>
         <w:tblLayout w:type="fixed"/>
@@ -7376,7 +7368,7 @@
     </w:tbl>
     <w:p>
       <w:pPr>
-        <w:pStyle w:val="Heading2"/>
+        <w:pStyle w:val="2"/>
         <w:ind w:left="357" w:hanging="357"/>
         <w:rPr>
           <w:lang w:val="bg-BG"/>
@@ -7486,7 +7478,7 @@
     </w:p>
     <w:p>
       <w:pPr>
-        <w:pStyle w:val="Heading3"/>
+        <w:pStyle w:val="3"/>
         <w:rPr>
           <w:lang w:val="bg-BG"/>
         </w:rPr>
@@ -7507,7 +7499,7 @@
     </w:p>
     <w:p>
       <w:pPr>
-        <w:pStyle w:val="ListParagraph"/>
+        <w:pStyle w:val="ac"/>
         <w:numPr>
           <w:ilvl w:val="0"/>
           <w:numId w:val="41"/>
@@ -7532,7 +7524,7 @@
     </w:p>
     <w:p>
       <w:pPr>
-        <w:pStyle w:val="Heading3"/>
+        <w:pStyle w:val="3"/>
         <w:rPr>
           <w:lang w:val="bg-BG"/>
         </w:rPr>
@@ -7543,7 +7535,7 @@
     </w:p>
     <w:p>
       <w:pPr>
-        <w:pStyle w:val="ListParagraph"/>
+        <w:pStyle w:val="ac"/>
         <w:numPr>
           <w:ilvl w:val="0"/>
           <w:numId w:val="42"/>
@@ -7558,7 +7550,7 @@
     </w:p>
     <w:p>
       <w:pPr>
-        <w:pStyle w:val="ListParagraph"/>
+        <w:pStyle w:val="ac"/>
         <w:numPr>
           <w:ilvl w:val="0"/>
           <w:numId w:val="42"/>
@@ -7567,8 +7559,13 @@
           <w:lang w:val="bg-BG"/>
         </w:rPr>
       </w:pPr>
-      <w:r>
-        <w:t>If  a player tries to make his turn on already taken place, he should make his turn again and you should print the following message:</w:t>
+      <w:proofErr w:type="gramStart"/>
+      <w:r>
+        <w:t>If  a</w:t>
+      </w:r>
+      <w:proofErr w:type="gramEnd"/>
+      <w:r>
+        <w:t xml:space="preserve"> player tries to make his turn on already taken place, he should make his turn again and you should print the following message:</w:t>
       </w:r>
     </w:p>
     <w:p>
@@ -7591,7 +7588,7 @@
     </w:p>
     <w:p>
       <w:pPr>
-        <w:pStyle w:val="ListParagraph"/>
+        <w:pStyle w:val="ac"/>
         <w:numPr>
           <w:ilvl w:val="0"/>
           <w:numId w:val="42"/>
@@ -7630,7 +7627,7 @@
     </w:p>
     <w:p>
       <w:pPr>
-        <w:pStyle w:val="ListParagraph"/>
+        <w:pStyle w:val="ac"/>
         <w:numPr>
           <w:ilvl w:val="0"/>
           <w:numId w:val="42"/>
@@ -7645,7 +7642,21 @@
         <w:rPr>
           <w:rFonts w:cstheme="minorHAnsi"/>
         </w:rPr>
-        <w:t xml:space="preserve">If someone wins you should print the following message and  the </w:t>
+        <w:t xml:space="preserve">If someone wins you should print the following message </w:t>
+      </w:r>
+      <w:proofErr w:type="gramStart"/>
+      <w:r>
+        <w:rPr>
+          <w:rFonts w:cstheme="minorHAnsi"/>
+        </w:rPr>
+        <w:t>and  the</w:t>
+      </w:r>
+      <w:proofErr w:type="gramEnd"/>
+      <w:r>
+        <w:rPr>
+          <w:rFonts w:cstheme="minorHAnsi"/>
+        </w:rPr>
+        <w:t xml:space="preserve"> </w:t>
       </w:r>
       <w:r>
         <w:rPr>
@@ -7750,7 +7761,7 @@
     </w:p>
     <w:p>
       <w:pPr>
-        <w:pStyle w:val="Heading3"/>
+        <w:pStyle w:val="3"/>
         <w:rPr>
           <w:lang w:val="bg-BG"/>
         </w:rPr>
@@ -7771,7 +7782,7 @@
     </w:p>
     <w:p>
       <w:pPr>
-        <w:pStyle w:val="Heading3"/>
+        <w:pStyle w:val="3"/>
         <w:rPr>
           <w:lang w:val="bg-BG"/>
         </w:rPr>
@@ -7823,11 +7834,11 @@
           </w:tcPr>
           <w:p>
             <w:pPr>
-              <w:pStyle w:val="Title"/>
+              <w:pStyle w:val="af1"/>
               <w:spacing w:line="276" w:lineRule="auto"/>
               <w:jc w:val="center"/>
               <w:rPr>
-                <w:rStyle w:val="Strong"/>
+                <w:rStyle w:val="ab"/>
                 <w:rFonts w:ascii="Consolas" w:hAnsi="Consolas"/>
                 <w:b/>
                 <w:bCs w:val="0"/>
@@ -7837,7 +7848,7 @@
             </w:pPr>
             <w:r>
               <w:rPr>
-                <w:rStyle w:val="Strong"/>
+                <w:rStyle w:val="ab"/>
                 <w:rFonts w:ascii="Consolas" w:hAnsi="Consolas"/>
                 <w:b/>
                 <w:noProof/>
@@ -7861,11 +7872,11 @@
           </w:tcPr>
           <w:p>
             <w:pPr>
-              <w:pStyle w:val="Title"/>
+              <w:pStyle w:val="af1"/>
               <w:spacing w:line="276" w:lineRule="auto"/>
               <w:jc w:val="center"/>
               <w:rPr>
-                <w:rStyle w:val="Strong"/>
+                <w:rStyle w:val="ab"/>
                 <w:rFonts w:ascii="Consolas" w:hAnsi="Consolas"/>
                 <w:b/>
                 <w:bCs w:val="0"/>
@@ -7875,7 +7886,7 @@
             </w:pPr>
             <w:r>
               <w:rPr>
-                <w:rStyle w:val="Strong"/>
+                <w:rStyle w:val="ab"/>
                 <w:rFonts w:ascii="Consolas" w:hAnsi="Consolas"/>
                 <w:b/>
                 <w:noProof/>
@@ -8307,7 +8318,7 @@
             <w:pPr>
               <w:spacing w:after="0" w:line="240" w:lineRule="auto"/>
               <w:rPr>
-                <w:rStyle w:val="Strong"/>
+                <w:rStyle w:val="ab"/>
                 <w:rFonts w:ascii="Consolas" w:eastAsiaTheme="minorEastAsia" w:hAnsi="Consolas"/>
                 <w:b w:val="0"/>
                 <w:lang w:val="bg-BG"/>
@@ -8315,7 +8326,7 @@
             </w:pPr>
             <w:r>
               <w:rPr>
-                <w:rStyle w:val="Strong"/>
+                <w:rStyle w:val="ab"/>
                 <w:rFonts w:ascii="Consolas" w:eastAsiaTheme="minorEastAsia" w:hAnsi="Consolas"/>
                 <w:b w:val="0"/>
                 <w:noProof/>
@@ -8327,7 +8338,7 @@
             <w:pPr>
               <w:spacing w:after="0" w:line="240" w:lineRule="auto"/>
               <w:rPr>
-                <w:rStyle w:val="Strong"/>
+                <w:rStyle w:val="ab"/>
                 <w:rFonts w:ascii="Consolas" w:eastAsiaTheme="minorEastAsia" w:hAnsi="Consolas"/>
                 <w:b w:val="0"/>
                 <w:lang w:val="bg-BG"/>
@@ -8335,7 +8346,7 @@
             </w:pPr>
             <w:r>
               <w:rPr>
-                <w:rStyle w:val="Strong"/>
+                <w:rStyle w:val="ab"/>
                 <w:rFonts w:ascii="Consolas" w:eastAsiaTheme="minorEastAsia" w:hAnsi="Consolas"/>
                 <w:b w:val="0"/>
                 <w:lang w:val="bg-BG"/>
@@ -8344,7 +8355,7 @@
             </w:r>
             <w:r>
               <w:rPr>
-                <w:rStyle w:val="Strong"/>
+                <w:rStyle w:val="ab"/>
                 <w:rFonts w:ascii="Consolas" w:eastAsiaTheme="minorEastAsia" w:hAnsi="Consolas"/>
                 <w:b w:val="0"/>
                 <w:noProof/>
@@ -8356,7 +8367,7 @@
             <w:pPr>
               <w:spacing w:after="0" w:line="240" w:lineRule="auto"/>
               <w:rPr>
-                <w:rStyle w:val="Strong"/>
+                <w:rStyle w:val="ab"/>
                 <w:rFonts w:ascii="Consolas" w:eastAsiaTheme="minorEastAsia" w:hAnsi="Consolas"/>
                 <w:b w:val="0"/>
                 <w:lang w:val="bg-BG"/>
@@ -8364,7 +8375,7 @@
             </w:pPr>
             <w:r>
               <w:rPr>
-                <w:rStyle w:val="Strong"/>
+                <w:rStyle w:val="ab"/>
                 <w:rFonts w:ascii="Consolas" w:eastAsiaTheme="minorEastAsia" w:hAnsi="Consolas"/>
                 <w:b w:val="0"/>
                 <w:lang w:val="bg-BG"/>
@@ -8373,7 +8384,7 @@
             </w:r>
             <w:r>
               <w:rPr>
-                <w:rStyle w:val="Strong"/>
+                <w:rStyle w:val="ab"/>
                 <w:rFonts w:ascii="Consolas" w:eastAsiaTheme="minorEastAsia" w:hAnsi="Consolas"/>
                 <w:b w:val="0"/>
                 <w:noProof/>
@@ -8385,7 +8396,7 @@
             <w:pPr>
               <w:spacing w:after="0" w:line="240" w:lineRule="auto"/>
               <w:rPr>
-                <w:rStyle w:val="Strong"/>
+                <w:rStyle w:val="ab"/>
                 <w:rFonts w:ascii="Consolas" w:eastAsiaTheme="minorEastAsia" w:hAnsi="Consolas"/>
                 <w:b w:val="0"/>
                 <w:lang w:val="bg-BG"/>
@@ -8393,7 +8404,7 @@
             </w:pPr>
             <w:r>
               <w:rPr>
-                <w:rStyle w:val="Strong"/>
+                <w:rStyle w:val="ab"/>
                 <w:rFonts w:ascii="Consolas" w:eastAsiaTheme="minorEastAsia" w:hAnsi="Consolas"/>
                 <w:b w:val="0"/>
                 <w:lang w:val="bg-BG"/>
@@ -8402,7 +8413,7 @@
             </w:r>
             <w:r>
               <w:rPr>
-                <w:rStyle w:val="Strong"/>
+                <w:rStyle w:val="ab"/>
                 <w:rFonts w:ascii="Consolas" w:eastAsiaTheme="minorEastAsia" w:hAnsi="Consolas"/>
                 <w:b w:val="0"/>
                 <w:noProof/>
@@ -8414,7 +8425,7 @@
             <w:pPr>
               <w:spacing w:after="0" w:line="240" w:lineRule="auto"/>
               <w:rPr>
-                <w:rStyle w:val="Strong"/>
+                <w:rStyle w:val="ab"/>
                 <w:rFonts w:ascii="Consolas" w:eastAsiaTheme="minorEastAsia" w:hAnsi="Consolas"/>
                 <w:b w:val="0"/>
                 <w:lang w:val="bg-BG"/>
@@ -8422,7 +8433,7 @@
             </w:pPr>
             <w:r>
               <w:rPr>
-                <w:rStyle w:val="Strong"/>
+                <w:rStyle w:val="ab"/>
                 <w:rFonts w:ascii="Consolas" w:eastAsiaTheme="minorEastAsia" w:hAnsi="Consolas"/>
                 <w:b w:val="0"/>
                 <w:lang w:val="bg-BG"/>
@@ -8431,7 +8442,7 @@
             </w:r>
             <w:r>
               <w:rPr>
-                <w:rStyle w:val="Strong"/>
+                <w:rStyle w:val="ab"/>
                 <w:rFonts w:ascii="Consolas" w:eastAsiaTheme="minorEastAsia" w:hAnsi="Consolas"/>
                 <w:b w:val="0"/>
                 <w:noProof/>
@@ -8443,7 +8454,7 @@
             <w:pPr>
               <w:spacing w:after="0" w:line="240" w:lineRule="auto"/>
               <w:rPr>
-                <w:rStyle w:val="Strong"/>
+                <w:rStyle w:val="ab"/>
                 <w:rFonts w:ascii="Consolas" w:eastAsiaTheme="minorEastAsia" w:hAnsi="Consolas"/>
                 <w:b w:val="0"/>
                 <w:lang w:val="bg-BG"/>
@@ -8451,7 +8462,7 @@
             </w:pPr>
             <w:r>
               <w:rPr>
-                <w:rStyle w:val="Strong"/>
+                <w:rStyle w:val="ab"/>
                 <w:rFonts w:ascii="Consolas" w:eastAsiaTheme="minorEastAsia" w:hAnsi="Consolas"/>
                 <w:b w:val="0"/>
                 <w:lang w:val="bg-BG"/>
@@ -8460,7 +8471,7 @@
             </w:r>
             <w:r>
               <w:rPr>
-                <w:rStyle w:val="Strong"/>
+                <w:rStyle w:val="ab"/>
                 <w:rFonts w:ascii="Consolas" w:eastAsiaTheme="minorEastAsia" w:hAnsi="Consolas"/>
                 <w:b w:val="0"/>
                 <w:noProof/>
@@ -8472,7 +8483,7 @@
             <w:pPr>
               <w:spacing w:after="0" w:line="240" w:lineRule="auto"/>
               <w:rPr>
-                <w:rStyle w:val="Strong"/>
+                <w:rStyle w:val="ab"/>
                 <w:rFonts w:ascii="Consolas" w:eastAsiaTheme="minorEastAsia" w:hAnsi="Consolas"/>
                 <w:b w:val="0"/>
                 <w:lang w:val="bg-BG"/>
@@ -8480,7 +8491,7 @@
             </w:pPr>
             <w:r>
               <w:rPr>
-                <w:rStyle w:val="Strong"/>
+                <w:rStyle w:val="ab"/>
                 <w:rFonts w:ascii="Consolas" w:eastAsiaTheme="minorEastAsia" w:hAnsi="Consolas"/>
                 <w:b w:val="0"/>
                 <w:lang w:val="bg-BG"/>
@@ -8489,7 +8500,7 @@
             </w:r>
             <w:r>
               <w:rPr>
-                <w:rStyle w:val="Strong"/>
+                <w:rStyle w:val="ab"/>
                 <w:rFonts w:ascii="Consolas" w:eastAsiaTheme="minorEastAsia" w:hAnsi="Consolas"/>
                 <w:b w:val="0"/>
                 <w:noProof/>
@@ -8501,7 +8512,7 @@
             <w:pPr>
               <w:spacing w:after="0" w:line="240" w:lineRule="auto"/>
               <w:rPr>
-                <w:rStyle w:val="Strong"/>
+                <w:rStyle w:val="ab"/>
                 <w:rFonts w:ascii="Consolas" w:eastAsiaTheme="minorEastAsia" w:hAnsi="Consolas"/>
                 <w:b w:val="0"/>
                 <w:lang w:val="bg-BG"/>
@@ -8509,7 +8520,7 @@
             </w:pPr>
             <w:r>
               <w:rPr>
-                <w:rStyle w:val="Strong"/>
+                <w:rStyle w:val="ab"/>
                 <w:rFonts w:ascii="Consolas" w:eastAsiaTheme="minorEastAsia" w:hAnsi="Consolas"/>
                 <w:b w:val="0"/>
                 <w:lang w:val="bg-BG"/>
@@ -8518,7 +8529,7 @@
             </w:r>
             <w:r>
               <w:rPr>
-                <w:rStyle w:val="Strong"/>
+                <w:rStyle w:val="ab"/>
                 <w:rFonts w:ascii="Consolas" w:eastAsiaTheme="minorEastAsia" w:hAnsi="Consolas"/>
                 <w:b w:val="0"/>
                 <w:noProof/>
@@ -8530,7 +8541,7 @@
             <w:pPr>
               <w:spacing w:after="0" w:line="240" w:lineRule="auto"/>
               <w:rPr>
-                <w:rStyle w:val="Strong"/>
+                <w:rStyle w:val="ab"/>
                 <w:rFonts w:ascii="Consolas" w:eastAsiaTheme="minorEastAsia" w:hAnsi="Consolas"/>
                 <w:b w:val="0"/>
                 <w:lang w:val="bg-BG"/>
@@ -8538,7 +8549,7 @@
             </w:pPr>
             <w:r>
               <w:rPr>
-                <w:rStyle w:val="Strong"/>
+                <w:rStyle w:val="ab"/>
                 <w:rFonts w:ascii="Consolas" w:eastAsiaTheme="minorEastAsia" w:hAnsi="Consolas"/>
                 <w:b w:val="0"/>
                 <w:lang w:val="bg-BG"/>
@@ -8547,7 +8558,7 @@
             </w:r>
             <w:r>
               <w:rPr>
-                <w:rStyle w:val="Strong"/>
+                <w:rStyle w:val="ab"/>
                 <w:rFonts w:ascii="Consolas" w:eastAsiaTheme="minorEastAsia" w:hAnsi="Consolas"/>
                 <w:b w:val="0"/>
                 <w:noProof/>
@@ -8559,7 +8570,7 @@
             <w:pPr>
               <w:spacing w:after="0" w:line="240" w:lineRule="auto"/>
               <w:rPr>
-                <w:rStyle w:val="Strong"/>
+                <w:rStyle w:val="ab"/>
                 <w:rFonts w:ascii="Consolas" w:eastAsiaTheme="minorEastAsia" w:hAnsi="Consolas"/>
                 <w:b w:val="0"/>
                 <w:noProof/>
@@ -8567,7 +8578,7 @@
             </w:pPr>
             <w:r>
               <w:rPr>
-                <w:rStyle w:val="Strong"/>
+                <w:rStyle w:val="ab"/>
                 <w:rFonts w:ascii="Consolas" w:eastAsiaTheme="minorEastAsia" w:hAnsi="Consolas"/>
                 <w:b w:val="0"/>
                 <w:lang w:val="bg-BG"/>
@@ -8576,7 +8587,7 @@
             </w:r>
             <w:r>
               <w:rPr>
-                <w:rStyle w:val="Strong"/>
+                <w:rStyle w:val="ab"/>
                 <w:rFonts w:ascii="Consolas" w:eastAsiaTheme="minorEastAsia" w:hAnsi="Consolas"/>
                 <w:b w:val="0"/>
                 <w:noProof/>
@@ -8599,7 +8610,7 @@
             <w:pPr>
               <w:spacing w:after="0" w:line="240" w:lineRule="auto"/>
               <w:rPr>
-                <w:rStyle w:val="Strong"/>
+                <w:rStyle w:val="ab"/>
                 <w:rFonts w:ascii="Consolas" w:eastAsiaTheme="minorEastAsia" w:hAnsi="Consolas"/>
                 <w:b w:val="0"/>
                 <w:lang w:val="bg-BG"/>
@@ -8607,7 +8618,7 @@
             </w:pPr>
             <w:r>
               <w:rPr>
-                <w:rStyle w:val="Strong"/>
+                <w:rStyle w:val="ab"/>
                 <w:rFonts w:ascii="Consolas" w:eastAsiaTheme="minorEastAsia" w:hAnsi="Consolas"/>
                 <w:b w:val="0"/>
                 <w:noProof/>
@@ -8619,7 +8630,7 @@
             <w:pPr>
               <w:spacing w:after="0" w:line="240" w:lineRule="auto"/>
               <w:rPr>
-                <w:rStyle w:val="Strong"/>
+                <w:rStyle w:val="ab"/>
                 <w:rFonts w:ascii="Consolas" w:eastAsiaTheme="minorEastAsia" w:hAnsi="Consolas"/>
                 <w:b w:val="0"/>
                 <w:lang w:val="bg-BG"/>
@@ -8627,7 +8638,7 @@
             </w:pPr>
             <w:r>
               <w:rPr>
-                <w:rStyle w:val="Strong"/>
+                <w:rStyle w:val="ab"/>
                 <w:rFonts w:ascii="Consolas" w:eastAsiaTheme="minorEastAsia" w:hAnsi="Consolas"/>
                 <w:b w:val="0"/>
                 <w:noProof/>
@@ -8639,7 +8650,7 @@
             <w:pPr>
               <w:spacing w:after="0" w:line="240" w:lineRule="auto"/>
               <w:rPr>
-                <w:rStyle w:val="Strong"/>
+                <w:rStyle w:val="ab"/>
                 <w:rFonts w:ascii="Consolas" w:eastAsiaTheme="minorEastAsia" w:hAnsi="Consolas"/>
                 <w:b w:val="0"/>
                 <w:color w:val="FF0000"/>
@@ -8648,7 +8659,7 @@
             </w:pPr>
             <w:r>
               <w:rPr>
-                <w:rStyle w:val="Strong"/>
+                <w:rStyle w:val="ab"/>
                 <w:rFonts w:ascii="Consolas" w:eastAsiaTheme="minorEastAsia" w:hAnsi="Consolas"/>
                 <w:b w:val="0"/>
                 <w:noProof/>
@@ -8665,7 +8676,7 @@
             </w:r>
             <w:r>
               <w:rPr>
-                <w:rStyle w:val="Strong"/>
+                <w:rStyle w:val="ab"/>
                 <w:rFonts w:ascii="Consolas" w:eastAsiaTheme="minorEastAsia" w:hAnsi="Consolas"/>
                 <w:b w:val="0"/>
                 <w:noProof/>
@@ -8682,7 +8693,7 @@
             </w:r>
             <w:r>
               <w:rPr>
-                <w:rStyle w:val="Strong"/>
+                <w:rStyle w:val="ab"/>
                 <w:rFonts w:ascii="Consolas" w:eastAsiaTheme="minorEastAsia" w:hAnsi="Consolas"/>
                 <w:b w:val="0"/>
                 <w:noProof/>
@@ -8695,7 +8706,7 @@
             <w:pPr>
               <w:spacing w:after="0" w:line="240" w:lineRule="auto"/>
               <w:rPr>
-                <w:rStyle w:val="Strong"/>
+                <w:rStyle w:val="ab"/>
                 <w:rFonts w:ascii="Consolas" w:eastAsiaTheme="minorEastAsia" w:hAnsi="Consolas"/>
                 <w:b w:val="0"/>
                 <w:lang w:val="bg-BG"/>
@@ -8703,7 +8714,7 @@
             </w:pPr>
             <w:r>
               <w:rPr>
-                <w:rStyle w:val="Strong"/>
+                <w:rStyle w:val="ab"/>
                 <w:rFonts w:ascii="Consolas" w:eastAsiaTheme="minorEastAsia" w:hAnsi="Consolas"/>
                 <w:b w:val="0"/>
                 <w:noProof/>
@@ -8719,7 +8730,7 @@
             </w:r>
             <w:r>
               <w:rPr>
-                <w:rStyle w:val="Strong"/>
+                <w:rStyle w:val="ab"/>
                 <w:rFonts w:ascii="Consolas" w:eastAsiaTheme="minorEastAsia" w:hAnsi="Consolas"/>
                 <w:b w:val="0"/>
                 <w:noProof/>
@@ -8728,7 +8739,7 @@
             </w:r>
             <w:r>
               <w:rPr>
-                <w:rStyle w:val="Strong"/>
+                <w:rStyle w:val="ab"/>
                 <w:rFonts w:ascii="Consolas" w:eastAsiaTheme="minorEastAsia" w:hAnsi="Consolas"/>
                 <w:b w:val="0"/>
                 <w:lang w:val="bg-BG"/>
@@ -8737,7 +8748,7 @@
             </w:r>
             <w:r>
               <w:rPr>
-                <w:rStyle w:val="Strong"/>
+                <w:rStyle w:val="ab"/>
                 <w:rFonts w:ascii="Consolas" w:eastAsiaTheme="minorEastAsia" w:hAnsi="Consolas"/>
                 <w:b w:val="0"/>
                 <w:noProof/>
@@ -8749,7 +8760,7 @@
             <w:pPr>
               <w:spacing w:after="0" w:line="240" w:lineRule="auto"/>
               <w:rPr>
-                <w:rStyle w:val="Strong"/>
+                <w:rStyle w:val="ab"/>
                 <w:rFonts w:ascii="Consolas" w:eastAsiaTheme="minorEastAsia" w:hAnsi="Consolas"/>
                 <w:b w:val="0"/>
                 <w:noProof/>
@@ -8757,7 +8768,7 @@
             </w:pPr>
             <w:r>
               <w:rPr>
-                <w:rStyle w:val="Strong"/>
+                <w:rStyle w:val="ab"/>
                 <w:rFonts w:ascii="Consolas" w:eastAsiaTheme="minorEastAsia" w:hAnsi="Consolas"/>
                 <w:b w:val="0"/>
                 <w:noProof/>
@@ -8773,7 +8784,7 @@
             </w:r>
             <w:r>
               <w:rPr>
-                <w:rStyle w:val="Strong"/>
+                <w:rStyle w:val="ab"/>
                 <w:rFonts w:ascii="Consolas" w:eastAsiaTheme="minorEastAsia" w:hAnsi="Consolas"/>
                 <w:b w:val="0"/>
                 <w:noProof/>
@@ -8782,7 +8793,7 @@
             </w:r>
             <w:r>
               <w:rPr>
-                <w:rStyle w:val="Strong"/>
+                <w:rStyle w:val="ab"/>
                 <w:rFonts w:ascii="Consolas" w:eastAsiaTheme="minorEastAsia" w:hAnsi="Consolas"/>
                 <w:b w:val="0"/>
                 <w:lang w:val="bg-BG"/>
@@ -8791,7 +8802,7 @@
             </w:r>
             <w:r>
               <w:rPr>
-                <w:rStyle w:val="Strong"/>
+                <w:rStyle w:val="ab"/>
                 <w:rFonts w:ascii="Consolas" w:eastAsiaTheme="minorEastAsia" w:hAnsi="Consolas"/>
                 <w:b w:val="0"/>
                 <w:noProof/>
@@ -8819,7 +8830,7 @@
             <w:pPr>
               <w:spacing w:after="0" w:line="240" w:lineRule="auto"/>
               <w:rPr>
-                <w:rStyle w:val="Strong"/>
+                <w:rStyle w:val="ab"/>
                 <w:rFonts w:ascii="Consolas" w:eastAsiaTheme="minorEastAsia" w:hAnsi="Consolas"/>
                 <w:b w:val="0"/>
                 <w:lang w:val="bg-BG"/>
@@ -8827,7 +8838,7 @@
             </w:pPr>
             <w:r>
               <w:rPr>
-                <w:rStyle w:val="Strong"/>
+                <w:rStyle w:val="ab"/>
                 <w:rFonts w:ascii="Consolas" w:eastAsiaTheme="minorEastAsia" w:hAnsi="Consolas"/>
                 <w:b w:val="0"/>
                 <w:noProof/>
@@ -8839,7 +8850,7 @@
             <w:pPr>
               <w:spacing w:after="0" w:line="240" w:lineRule="auto"/>
               <w:rPr>
-                <w:rStyle w:val="Strong"/>
+                <w:rStyle w:val="ab"/>
                 <w:rFonts w:ascii="Consolas" w:eastAsiaTheme="minorEastAsia" w:hAnsi="Consolas"/>
                 <w:b w:val="0"/>
                 <w:lang w:val="bg-BG"/>
@@ -8847,7 +8858,7 @@
             </w:pPr>
             <w:r>
               <w:rPr>
-                <w:rStyle w:val="Strong"/>
+                <w:rStyle w:val="ab"/>
                 <w:rFonts w:ascii="Consolas" w:eastAsiaTheme="minorEastAsia" w:hAnsi="Consolas"/>
                 <w:b w:val="0"/>
                 <w:lang w:val="bg-BG"/>
@@ -8856,7 +8867,7 @@
             </w:r>
             <w:r>
               <w:rPr>
-                <w:rStyle w:val="Strong"/>
+                <w:rStyle w:val="ab"/>
                 <w:rFonts w:ascii="Consolas" w:eastAsiaTheme="minorEastAsia" w:hAnsi="Consolas"/>
                 <w:b w:val="0"/>
                 <w:noProof/>
@@ -8868,7 +8879,7 @@
             <w:pPr>
               <w:spacing w:after="0" w:line="240" w:lineRule="auto"/>
               <w:rPr>
-                <w:rStyle w:val="Strong"/>
+                <w:rStyle w:val="ab"/>
                 <w:rFonts w:ascii="Consolas" w:eastAsiaTheme="minorEastAsia" w:hAnsi="Consolas"/>
                 <w:b w:val="0"/>
                 <w:lang w:val="bg-BG"/>
@@ -8876,7 +8887,7 @@
             </w:pPr>
             <w:r>
               <w:rPr>
-                <w:rStyle w:val="Strong"/>
+                <w:rStyle w:val="ab"/>
                 <w:rFonts w:ascii="Consolas" w:eastAsiaTheme="minorEastAsia" w:hAnsi="Consolas"/>
                 <w:b w:val="0"/>
                 <w:lang w:val="bg-BG"/>
@@ -8885,7 +8896,7 @@
             </w:r>
             <w:r>
               <w:rPr>
-                <w:rStyle w:val="Strong"/>
+                <w:rStyle w:val="ab"/>
                 <w:rFonts w:ascii="Consolas" w:eastAsiaTheme="minorEastAsia" w:hAnsi="Consolas"/>
                 <w:b w:val="0"/>
                 <w:noProof/>
@@ -8897,7 +8908,7 @@
             <w:pPr>
               <w:spacing w:after="0" w:line="240" w:lineRule="auto"/>
               <w:rPr>
-                <w:rStyle w:val="Strong"/>
+                <w:rStyle w:val="ab"/>
                 <w:rFonts w:ascii="Consolas" w:eastAsiaTheme="minorEastAsia" w:hAnsi="Consolas"/>
                 <w:b w:val="0"/>
                 <w:lang w:val="bg-BG"/>
@@ -8905,7 +8916,7 @@
             </w:pPr>
             <w:r>
               <w:rPr>
-                <w:rStyle w:val="Strong"/>
+                <w:rStyle w:val="ab"/>
                 <w:rFonts w:ascii="Consolas" w:eastAsiaTheme="minorEastAsia" w:hAnsi="Consolas"/>
                 <w:b w:val="0"/>
                 <w:lang w:val="bg-BG"/>
@@ -8914,7 +8925,7 @@
             </w:r>
             <w:r>
               <w:rPr>
-                <w:rStyle w:val="Strong"/>
+                <w:rStyle w:val="ab"/>
                 <w:rFonts w:ascii="Consolas" w:eastAsiaTheme="minorEastAsia" w:hAnsi="Consolas"/>
                 <w:b w:val="0"/>
                 <w:noProof/>
@@ -8926,7 +8937,7 @@
             <w:pPr>
               <w:spacing w:after="0" w:line="240" w:lineRule="auto"/>
               <w:rPr>
-                <w:rStyle w:val="Strong"/>
+                <w:rStyle w:val="ab"/>
                 <w:rFonts w:ascii="Consolas" w:eastAsiaTheme="minorEastAsia" w:hAnsi="Consolas"/>
                 <w:b w:val="0"/>
                 <w:lang w:val="bg-BG"/>
@@ -8934,7 +8945,7 @@
             </w:pPr>
             <w:r>
               <w:rPr>
-                <w:rStyle w:val="Strong"/>
+                <w:rStyle w:val="ab"/>
                 <w:rFonts w:ascii="Consolas" w:eastAsiaTheme="minorEastAsia" w:hAnsi="Consolas"/>
                 <w:b w:val="0"/>
                 <w:lang w:val="bg-BG"/>
@@ -8943,7 +8954,7 @@
             </w:r>
             <w:r>
               <w:rPr>
-                <w:rStyle w:val="Strong"/>
+                <w:rStyle w:val="ab"/>
                 <w:rFonts w:ascii="Consolas" w:eastAsiaTheme="minorEastAsia" w:hAnsi="Consolas"/>
                 <w:b w:val="0"/>
                 <w:noProof/>
@@ -8955,7 +8966,7 @@
             <w:pPr>
               <w:spacing w:after="0" w:line="240" w:lineRule="auto"/>
               <w:rPr>
-                <w:rStyle w:val="Strong"/>
+                <w:rStyle w:val="ab"/>
                 <w:rFonts w:ascii="Consolas" w:eastAsiaTheme="minorEastAsia" w:hAnsi="Consolas"/>
                 <w:b w:val="0"/>
                 <w:lang w:val="bg-BG"/>
@@ -8963,7 +8974,7 @@
             </w:pPr>
             <w:r>
               <w:rPr>
-                <w:rStyle w:val="Strong"/>
+                <w:rStyle w:val="ab"/>
                 <w:rFonts w:ascii="Consolas" w:eastAsiaTheme="minorEastAsia" w:hAnsi="Consolas"/>
                 <w:b w:val="0"/>
                 <w:lang w:val="bg-BG"/>
@@ -8972,7 +8983,7 @@
             </w:r>
             <w:r>
               <w:rPr>
-                <w:rStyle w:val="Strong"/>
+                <w:rStyle w:val="ab"/>
                 <w:rFonts w:ascii="Consolas" w:eastAsiaTheme="minorEastAsia" w:hAnsi="Consolas"/>
                 <w:b w:val="0"/>
                 <w:noProof/>
@@ -8984,7 +8995,7 @@
             <w:pPr>
               <w:spacing w:after="0" w:line="240" w:lineRule="auto"/>
               <w:rPr>
-                <w:rStyle w:val="Strong"/>
+                <w:rStyle w:val="ab"/>
                 <w:rFonts w:ascii="Consolas" w:eastAsiaTheme="minorEastAsia" w:hAnsi="Consolas"/>
                 <w:b w:val="0"/>
                 <w:lang w:val="bg-BG"/>
@@ -8992,7 +9003,7 @@
             </w:pPr>
             <w:r>
               <w:rPr>
-                <w:rStyle w:val="Strong"/>
+                <w:rStyle w:val="ab"/>
                 <w:rFonts w:ascii="Consolas" w:eastAsiaTheme="minorEastAsia" w:hAnsi="Consolas"/>
                 <w:b w:val="0"/>
                 <w:lang w:val="bg-BG"/>
@@ -9002,7 +9013,7 @@
             </w:r>
             <w:r>
               <w:rPr>
-                <w:rStyle w:val="Strong"/>
+                <w:rStyle w:val="ab"/>
                 <w:rFonts w:ascii="Consolas" w:eastAsiaTheme="minorEastAsia" w:hAnsi="Consolas"/>
                 <w:b w:val="0"/>
                 <w:noProof/>
@@ -9014,7 +9025,7 @@
             <w:pPr>
               <w:spacing w:after="0" w:line="240" w:lineRule="auto"/>
               <w:rPr>
-                <w:rStyle w:val="Strong"/>
+                <w:rStyle w:val="ab"/>
                 <w:rFonts w:ascii="Consolas" w:eastAsiaTheme="minorEastAsia" w:hAnsi="Consolas"/>
                 <w:b w:val="0"/>
                 <w:lang w:val="bg-BG"/>
@@ -9022,7 +9033,7 @@
             </w:pPr>
             <w:r>
               <w:rPr>
-                <w:rStyle w:val="Strong"/>
+                <w:rStyle w:val="ab"/>
                 <w:rFonts w:ascii="Consolas" w:eastAsiaTheme="minorEastAsia" w:hAnsi="Consolas"/>
                 <w:b w:val="0"/>
                 <w:lang w:val="bg-BG"/>
@@ -9031,7 +9042,7 @@
             </w:r>
             <w:r>
               <w:rPr>
-                <w:rStyle w:val="Strong"/>
+                <w:rStyle w:val="ab"/>
                 <w:rFonts w:ascii="Consolas" w:eastAsiaTheme="minorEastAsia" w:hAnsi="Consolas"/>
                 <w:b w:val="0"/>
                 <w:noProof/>
@@ -9043,7 +9054,7 @@
             <w:pPr>
               <w:spacing w:after="0" w:line="240" w:lineRule="auto"/>
               <w:rPr>
-                <w:rStyle w:val="Strong"/>
+                <w:rStyle w:val="ab"/>
                 <w:rFonts w:ascii="Consolas" w:eastAsiaTheme="minorEastAsia" w:hAnsi="Consolas"/>
                 <w:b w:val="0"/>
                 <w:lang w:val="bg-BG"/>
@@ -9051,7 +9062,7 @@
             </w:pPr>
             <w:r>
               <w:rPr>
-                <w:rStyle w:val="Strong"/>
+                <w:rStyle w:val="ab"/>
                 <w:rFonts w:ascii="Consolas" w:eastAsiaTheme="minorEastAsia" w:hAnsi="Consolas"/>
                 <w:b w:val="0"/>
                 <w:lang w:val="bg-BG"/>
@@ -9060,7 +9071,7 @@
             </w:r>
             <w:r>
               <w:rPr>
-                <w:rStyle w:val="Strong"/>
+                <w:rStyle w:val="ab"/>
                 <w:rFonts w:ascii="Consolas" w:eastAsiaTheme="minorEastAsia" w:hAnsi="Consolas"/>
                 <w:b w:val="0"/>
                 <w:noProof/>
@@ -9072,7 +9083,7 @@
             <w:pPr>
               <w:spacing w:after="0" w:line="240" w:lineRule="auto"/>
               <w:rPr>
-                <w:rStyle w:val="Strong"/>
+                <w:rStyle w:val="ab"/>
                 <w:rFonts w:ascii="Consolas" w:eastAsiaTheme="minorEastAsia" w:hAnsi="Consolas"/>
                 <w:b w:val="0"/>
                 <w:noProof/>
@@ -9080,7 +9091,7 @@
             </w:pPr>
             <w:r>
               <w:rPr>
-                <w:rStyle w:val="Strong"/>
+                <w:rStyle w:val="ab"/>
                 <w:rFonts w:ascii="Consolas" w:eastAsiaTheme="minorEastAsia" w:hAnsi="Consolas"/>
                 <w:b w:val="0"/>
                 <w:lang w:val="bg-BG"/>
@@ -9089,7 +9100,7 @@
             </w:r>
             <w:r>
               <w:rPr>
-                <w:rStyle w:val="Strong"/>
+                <w:rStyle w:val="ab"/>
                 <w:rFonts w:ascii="Consolas" w:eastAsiaTheme="minorEastAsia" w:hAnsi="Consolas"/>
                 <w:b w:val="0"/>
                 <w:noProof/>
@@ -9112,7 +9123,7 @@
             <w:pPr>
               <w:spacing w:after="0" w:line="240" w:lineRule="auto"/>
               <w:rPr>
-                <w:rStyle w:val="Strong"/>
+                <w:rStyle w:val="ab"/>
                 <w:rFonts w:ascii="Consolas" w:eastAsiaTheme="minorEastAsia" w:hAnsi="Consolas"/>
                 <w:b w:val="0"/>
                 <w:lang w:val="bg-BG"/>
@@ -9120,7 +9131,7 @@
             </w:pPr>
             <w:r>
               <w:rPr>
-                <w:rStyle w:val="Strong"/>
+                <w:rStyle w:val="ab"/>
                 <w:rFonts w:ascii="Consolas" w:eastAsiaTheme="minorEastAsia" w:hAnsi="Consolas"/>
                 <w:b w:val="0"/>
                 <w:noProof/>
@@ -9133,7 +9144,7 @@
             <w:pPr>
               <w:spacing w:after="0" w:line="240" w:lineRule="auto"/>
               <w:rPr>
-                <w:rStyle w:val="Strong"/>
+                <w:rStyle w:val="ab"/>
                 <w:rFonts w:ascii="Consolas" w:eastAsiaTheme="minorEastAsia" w:hAnsi="Consolas"/>
                 <w:b w:val="0"/>
                 <w:lang w:val="bg-BG"/>
@@ -9141,7 +9152,7 @@
             </w:pPr>
             <w:r>
               <w:rPr>
-                <w:rStyle w:val="Strong"/>
+                <w:rStyle w:val="ab"/>
                 <w:rFonts w:ascii="Consolas" w:eastAsiaTheme="minorEastAsia" w:hAnsi="Consolas"/>
                 <w:b w:val="0"/>
                 <w:noProof/>
@@ -9150,7 +9161,7 @@
             </w:r>
             <w:r>
               <w:rPr>
-                <w:rStyle w:val="Strong"/>
+                <w:rStyle w:val="ab"/>
                 <w:rFonts w:ascii="Consolas" w:eastAsiaTheme="minorEastAsia" w:hAnsi="Consolas"/>
                 <w:b w:val="0"/>
                 <w:lang w:val="bg-BG"/>
@@ -9159,7 +9170,7 @@
             </w:r>
             <w:r>
               <w:rPr>
-                <w:rStyle w:val="Strong"/>
+                <w:rStyle w:val="ab"/>
                 <w:rFonts w:ascii="Consolas" w:eastAsiaTheme="minorEastAsia" w:hAnsi="Consolas"/>
                 <w:b w:val="0"/>
                 <w:noProof/>
@@ -9168,7 +9179,7 @@
             </w:r>
             <w:r>
               <w:rPr>
-                <w:rStyle w:val="Strong"/>
+                <w:rStyle w:val="ab"/>
                 <w:rFonts w:ascii="Consolas" w:eastAsiaTheme="minorEastAsia" w:hAnsi="Consolas"/>
                 <w:b w:val="0"/>
                 <w:lang w:val="bg-BG"/>
@@ -9177,7 +9188,7 @@
             </w:r>
             <w:r>
               <w:rPr>
-                <w:rStyle w:val="Strong"/>
+                <w:rStyle w:val="ab"/>
                 <w:rFonts w:ascii="Consolas" w:eastAsiaTheme="minorEastAsia" w:hAnsi="Consolas"/>
                 <w:b w:val="0"/>
                 <w:noProof/>
@@ -9189,7 +9200,7 @@
             <w:pPr>
               <w:spacing w:after="0" w:line="240" w:lineRule="auto"/>
               <w:rPr>
-                <w:rStyle w:val="Strong"/>
+                <w:rStyle w:val="ab"/>
                 <w:rFonts w:ascii="Consolas" w:eastAsiaTheme="minorEastAsia" w:hAnsi="Consolas"/>
                 <w:b w:val="0"/>
                 <w:lang w:val="bg-BG"/>
@@ -9197,7 +9208,7 @@
             </w:pPr>
             <w:r>
               <w:rPr>
-                <w:rStyle w:val="Strong"/>
+                <w:rStyle w:val="ab"/>
                 <w:rFonts w:ascii="Consolas" w:eastAsiaTheme="minorEastAsia" w:hAnsi="Consolas"/>
                 <w:b w:val="0"/>
                 <w:noProof/>
@@ -9206,7 +9217,7 @@
             </w:r>
             <w:r>
               <w:rPr>
-                <w:rStyle w:val="Strong"/>
+                <w:rStyle w:val="ab"/>
                 <w:rFonts w:ascii="Consolas" w:eastAsiaTheme="minorEastAsia" w:hAnsi="Consolas"/>
                 <w:b w:val="0"/>
                 <w:lang w:val="bg-BG"/>
@@ -9215,7 +9226,7 @@
             </w:r>
             <w:r>
               <w:rPr>
-                <w:rStyle w:val="Strong"/>
+                <w:rStyle w:val="ab"/>
                 <w:rFonts w:ascii="Consolas" w:eastAsiaTheme="minorEastAsia" w:hAnsi="Consolas"/>
                 <w:b w:val="0"/>
                 <w:noProof/>
@@ -9224,7 +9235,7 @@
             </w:r>
             <w:r>
               <w:rPr>
-                <w:rStyle w:val="Strong"/>
+                <w:rStyle w:val="ab"/>
                 <w:rFonts w:ascii="Consolas" w:eastAsiaTheme="minorEastAsia" w:hAnsi="Consolas"/>
                 <w:b w:val="0"/>
                 <w:lang w:val="bg-BG"/>
@@ -9233,7 +9244,7 @@
             </w:r>
             <w:r>
               <w:rPr>
-                <w:rStyle w:val="Strong"/>
+                <w:rStyle w:val="ab"/>
                 <w:rFonts w:ascii="Consolas" w:eastAsiaTheme="minorEastAsia" w:hAnsi="Consolas"/>
                 <w:b w:val="0"/>
                 <w:noProof/>
@@ -9245,7 +9256,7 @@
             <w:pPr>
               <w:spacing w:after="0" w:line="240" w:lineRule="auto"/>
               <w:rPr>
-                <w:rStyle w:val="Strong"/>
+                <w:rStyle w:val="ab"/>
                 <w:rFonts w:ascii="Consolas" w:eastAsiaTheme="minorEastAsia" w:hAnsi="Consolas"/>
                 <w:b w:val="0"/>
                 <w:noProof/>
@@ -9253,7 +9264,7 @@
             </w:pPr>
             <w:r>
               <w:rPr>
-                <w:rStyle w:val="Strong"/>
+                <w:rStyle w:val="ab"/>
                 <w:rFonts w:ascii="Consolas" w:eastAsiaTheme="minorEastAsia" w:hAnsi="Consolas"/>
                 <w:b w:val="0"/>
                 <w:noProof/>
@@ -9262,7 +9273,7 @@
             </w:r>
             <w:r>
               <w:rPr>
-                <w:rStyle w:val="Strong"/>
+                <w:rStyle w:val="ab"/>
                 <w:rFonts w:ascii="Consolas" w:eastAsiaTheme="minorEastAsia" w:hAnsi="Consolas"/>
                 <w:b w:val="0"/>
                 <w:lang w:val="bg-BG"/>
@@ -9271,7 +9282,7 @@
             </w:r>
             <w:r>
               <w:rPr>
-                <w:rStyle w:val="Strong"/>
+                <w:rStyle w:val="ab"/>
                 <w:rFonts w:ascii="Consolas" w:eastAsiaTheme="minorEastAsia" w:hAnsi="Consolas"/>
                 <w:b w:val="0"/>
                 <w:noProof/>
@@ -9280,7 +9291,7 @@
             </w:r>
             <w:r>
               <w:rPr>
-                <w:rStyle w:val="Strong"/>
+                <w:rStyle w:val="ab"/>
                 <w:rFonts w:ascii="Consolas" w:eastAsiaTheme="minorEastAsia" w:hAnsi="Consolas"/>
                 <w:b w:val="0"/>
                 <w:lang w:val="bg-BG"/>
@@ -9289,7 +9300,7 @@
             </w:r>
             <w:r>
               <w:rPr>
-                <w:rStyle w:val="Strong"/>
+                <w:rStyle w:val="ab"/>
                 <w:rFonts w:ascii="Consolas" w:eastAsiaTheme="minorEastAsia" w:hAnsi="Consolas"/>
                 <w:b w:val="0"/>
                 <w:noProof/>
@@ -9309,7 +9320,7 @@
     </w:p>
     <w:p>
       <w:pPr>
-        <w:pStyle w:val="Heading2"/>
+        <w:pStyle w:val="2"/>
         <w:ind w:left="357" w:hanging="357"/>
         <w:rPr>
           <w:lang w:val="bg-BG"/>
@@ -9573,7 +9584,7 @@
     </w:p>
     <w:p>
       <w:pPr>
-        <w:pStyle w:val="Heading3"/>
+        <w:pStyle w:val="3"/>
         <w:rPr>
           <w:lang w:val="bg-BG"/>
         </w:rPr>
@@ -9598,7 +9609,7 @@
     </w:p>
     <w:tbl>
       <w:tblPr>
-        <w:tblStyle w:val="TableGrid"/>
+        <w:tblStyle w:val="af"/>
         <w:tblW w:w="9975" w:type="dxa"/>
         <w:tblInd w:w="23" w:type="dxa"/>
         <w:tblLayout w:type="fixed"/>
@@ -10045,6 +10056,16 @@
               </w:rPr>
               <w:t>'1 1 1'</w:t>
             </w:r>
+            <w:r>
+              <w:rPr>
+                <w:rFonts w:ascii="Consolas" w:hAnsi="Consolas"/>
+                <w:bCs/>
+                <w:noProof/>
+                <w:sz w:val="24"/>
+                <w:szCs w:val="24"/>
+              </w:rPr>
+              <w:t>,</w:t>
+            </w:r>
           </w:p>
           <w:p>
             <w:pPr>
@@ -10159,7 +10180,7 @@
     </w:tbl>
     <w:p>
       <w:pPr>
-        <w:pStyle w:val="Heading2"/>
+        <w:pStyle w:val="2"/>
         <w:ind w:left="357" w:hanging="357"/>
         <w:rPr>
           <w:lang w:val="bg-BG"/>
@@ -10332,7 +10353,7 @@
     </w:p>
     <w:tbl>
       <w:tblPr>
-        <w:tblStyle w:val="TableGrid"/>
+        <w:tblStyle w:val="af"/>
         <w:tblpPr w:leftFromText="141" w:rightFromText="141" w:vertAnchor="text" w:tblpXSpec="center" w:tblpY="1"/>
         <w:tblOverlap w:val="never"/>
         <w:tblW w:w="0" w:type="auto"/>
@@ -12221,7 +12242,7 @@
     </w:p>
     <w:tbl>
       <w:tblPr>
-        <w:tblStyle w:val="TableGrid"/>
+        <w:tblStyle w:val="af"/>
         <w:tblpPr w:leftFromText="141" w:rightFromText="141" w:vertAnchor="text" w:tblpXSpec="center" w:tblpY="1"/>
         <w:tblOverlap w:val="never"/>
         <w:tblW w:w="0" w:type="auto"/>
@@ -14367,7 +14388,7 @@
     </w:p>
     <w:p>
       <w:pPr>
-        <w:pStyle w:val="Heading3"/>
+        <w:pStyle w:val="3"/>
         <w:rPr>
           <w:lang w:val="bg-BG"/>
         </w:rPr>
@@ -14378,7 +14399,7 @@
     </w:p>
     <w:tbl>
       <w:tblPr>
-        <w:tblStyle w:val="TableGrid"/>
+        <w:tblStyle w:val="af"/>
         <w:tblW w:w="10502" w:type="dxa"/>
         <w:tblInd w:w="23" w:type="dxa"/>
         <w:tblLayout w:type="fixed"/>
@@ -15023,7 +15044,7 @@
     </w:tbl>
     <w:p>
       <w:pPr>
-        <w:pStyle w:val="Heading3"/>
+        <w:pStyle w:val="3"/>
         <w:rPr>
           <w:lang w:val="bg-BG"/>
         </w:rPr>
@@ -15034,7 +15055,7 @@
     </w:p>
     <w:p>
       <w:pPr>
-        <w:pStyle w:val="ListParagraph"/>
+        <w:pStyle w:val="ac"/>
         <w:numPr>
           <w:ilvl w:val="0"/>
           <w:numId w:val="40"/>
@@ -15139,7 +15160,7 @@
     </w:p>
     <w:p>
       <w:pPr>
-        <w:pStyle w:val="Heading2"/>
+        <w:pStyle w:val="2"/>
         <w:ind w:left="357" w:hanging="357"/>
         <w:rPr>
           <w:lang w:val="bg-BG"/>
@@ -15179,6 +15200,7 @@
         </w:rPr>
         <w:t xml:space="preserve">function that generates a </w:t>
       </w:r>
+      <w:proofErr w:type="gramStart"/>
       <w:r>
         <w:rPr>
           <w:b/>
@@ -15187,6 +15209,7 @@
         </w:rPr>
         <w:t>Spirally-filled</w:t>
       </w:r>
+      <w:proofErr w:type="gramEnd"/>
       <w:r>
         <w:rPr>
           <w:sz w:val="24"/>
@@ -15334,7 +15357,7 @@
     </w:p>
     <w:p>
       <w:pPr>
-        <w:pStyle w:val="Heading3"/>
+        <w:pStyle w:val="3"/>
         <w:rPr>
           <w:lang w:val="bg-BG"/>
         </w:rPr>
@@ -15345,7 +15368,7 @@
     </w:p>
     <w:tbl>
       <w:tblPr>
-        <w:tblStyle w:val="TableGrid"/>
+        <w:tblStyle w:val="af"/>
         <w:tblW w:w="10502" w:type="dxa"/>
         <w:tblInd w:w="23" w:type="dxa"/>
         <w:tblLayout w:type="fixed"/>
@@ -15800,7 +15823,7 @@
 </file>
 
 <file path=word/endnotes.xml><?xml version="1.0" encoding="utf-8"?>
-<w:endnotes xmlns:wpc="http://schemas.microsoft.com/office/word/2010/wordprocessingCanvas" xmlns:cx="http://schemas.microsoft.com/office/drawing/2014/chartex" xmlns:cx1="http://schemas.microsoft.com/office/drawing/2015/9/8/chartex" xmlns:mc="http://schemas.openxmlformats.org/markup-compatibility/2006" xmlns:o="urn:schemas-microsoft-com:office:office" xmlns:r="http://schemas.openxmlformats.org/officeDocument/2006/relationships" xmlns:m="http://schemas.openxmlformats.org/officeDocument/2006/math" xmlns:v="urn:schemas-microsoft-com:vml" xmlns:wp14="http://schemas.microsoft.com/office/word/2010/wordprocessingDrawing" xmlns:wp="http://schemas.openxmlformats.org/drawingml/2006/wordprocessingDrawing" xmlns:w10="urn:schemas-microsoft-com:office:word" xmlns:w="http://schemas.openxmlformats.org/wordprocessingml/2006/main" xmlns:w14="http://schemas.microsoft.com/office/word/2010/wordml" xmlns:w15="http://schemas.microsoft.com/office/word/2012/wordml" xmlns:w16se="http://schemas.microsoft.com/office/word/2015/wordml/symex" xmlns:wpg="http://schemas.microsoft.com/office/word/2010/wordprocessingGroup" xmlns:wpi="http://schemas.microsoft.com/office/word/2010/wordprocessingInk" xmlns:wne="http://schemas.microsoft.com/office/word/2006/wordml" xmlns:wps="http://schemas.microsoft.com/office/word/2010/wordprocessingShape" mc:Ignorable="w14 w15 w16se wp14">
+<w:endnotes xmlns:wpc="http://schemas.microsoft.com/office/word/2010/wordprocessingCanvas" xmlns:cx="http://schemas.microsoft.com/office/drawing/2014/chartex" xmlns:cx1="http://schemas.microsoft.com/office/drawing/2015/9/8/chartex" xmlns:cx2="http://schemas.microsoft.com/office/drawing/2015/10/21/chartex" xmlns:cx3="http://schemas.microsoft.com/office/drawing/2016/5/9/chartex" xmlns:cx4="http://schemas.microsoft.com/office/drawing/2016/5/10/chartex" xmlns:cx5="http://schemas.microsoft.com/office/drawing/2016/5/11/chartex" xmlns:cx6="http://schemas.microsoft.com/office/drawing/2016/5/12/chartex" xmlns:cx7="http://schemas.microsoft.com/office/drawing/2016/5/13/chartex" xmlns:cx8="http://schemas.microsoft.com/office/drawing/2016/5/14/chartex" xmlns:mc="http://schemas.openxmlformats.org/markup-compatibility/2006" xmlns:aink="http://schemas.microsoft.com/office/drawing/2016/ink" xmlns:am3d="http://schemas.microsoft.com/office/drawing/2017/model3d" xmlns:o="urn:schemas-microsoft-com:office:office" xmlns:r="http://schemas.openxmlformats.org/officeDocument/2006/relationships" xmlns:m="http://schemas.openxmlformats.org/officeDocument/2006/math" xmlns:v="urn:schemas-microsoft-com:vml" xmlns:wp14="http://schemas.microsoft.com/office/word/2010/wordprocessingDrawing" xmlns:wp="http://schemas.openxmlformats.org/drawingml/2006/wordprocessingDrawing" xmlns:w10="urn:schemas-microsoft-com:office:word" xmlns:w="http://schemas.openxmlformats.org/wordprocessingml/2006/main" xmlns:w14="http://schemas.microsoft.com/office/word/2010/wordml" xmlns:w15="http://schemas.microsoft.com/office/word/2012/wordml" xmlns:w16cex="http://schemas.microsoft.com/office/word/2018/wordml/cex" xmlns:w16cid="http://schemas.microsoft.com/office/word/2016/wordml/cid" xmlns:w16="http://schemas.microsoft.com/office/word/2018/wordml" xmlns:w16se="http://schemas.microsoft.com/office/word/2015/wordml/symex" xmlns:wpg="http://schemas.microsoft.com/office/word/2010/wordprocessingGroup" xmlns:wpi="http://schemas.microsoft.com/office/word/2010/wordprocessingInk" xmlns:wne="http://schemas.microsoft.com/office/word/2006/wordml" xmlns:wps="http://schemas.microsoft.com/office/word/2010/wordprocessingShape" mc:Ignorable="w14 w15 w16se w16cid w16 w16cex wp14">
   <w:endnote w:type="separator" w:id="-1">
     <w:p>
       <w:pPr>
@@ -15825,10 +15848,10 @@
 </file>
 
 <file path=word/footer1.xml><?xml version="1.0" encoding="utf-8"?>
-<w:ftr xmlns:wpc="http://schemas.microsoft.com/office/word/2010/wordprocessingCanvas" xmlns:cx="http://schemas.microsoft.com/office/drawing/2014/chartex" xmlns:cx1="http://schemas.microsoft.com/office/drawing/2015/9/8/chartex" xmlns:mc="http://schemas.openxmlformats.org/markup-compatibility/2006" xmlns:o="urn:schemas-microsoft-com:office:office" xmlns:r="http://schemas.openxmlformats.org/officeDocument/2006/relationships" xmlns:m="http://schemas.openxmlformats.org/officeDocument/2006/math" xmlns:v="urn:schemas-microsoft-com:vml" xmlns:wp14="http://schemas.microsoft.com/office/word/2010/wordprocessingDrawing" xmlns:wp="http://schemas.openxmlformats.org/drawingml/2006/wordprocessingDrawing" xmlns:w10="urn:schemas-microsoft-com:office:word" xmlns:w="http://schemas.openxmlformats.org/wordprocessingml/2006/main" xmlns:w14="http://schemas.microsoft.com/office/word/2010/wordml" xmlns:w15="http://schemas.microsoft.com/office/word/2012/wordml" xmlns:w16se="http://schemas.microsoft.com/office/word/2015/wordml/symex" xmlns:wpg="http://schemas.microsoft.com/office/word/2010/wordprocessingGroup" xmlns:wpi="http://schemas.microsoft.com/office/word/2010/wordprocessingInk" xmlns:wne="http://schemas.microsoft.com/office/word/2006/wordml" xmlns:wps="http://schemas.microsoft.com/office/word/2010/wordprocessingShape" mc:Ignorable="w14 w15 w16se wp14">
+<w:ftr xmlns:wpc="http://schemas.microsoft.com/office/word/2010/wordprocessingCanvas" xmlns:cx="http://schemas.microsoft.com/office/drawing/2014/chartex" xmlns:cx1="http://schemas.microsoft.com/office/drawing/2015/9/8/chartex" xmlns:cx2="http://schemas.microsoft.com/office/drawing/2015/10/21/chartex" xmlns:cx3="http://schemas.microsoft.com/office/drawing/2016/5/9/chartex" xmlns:cx4="http://schemas.microsoft.com/office/drawing/2016/5/10/chartex" xmlns:cx5="http://schemas.microsoft.com/office/drawing/2016/5/11/chartex" xmlns:cx6="http://schemas.microsoft.com/office/drawing/2016/5/12/chartex" xmlns:cx7="http://schemas.microsoft.com/office/drawing/2016/5/13/chartex" xmlns:cx8="http://schemas.microsoft.com/office/drawing/2016/5/14/chartex" xmlns:mc="http://schemas.openxmlformats.org/markup-compatibility/2006" xmlns:aink="http://schemas.microsoft.com/office/drawing/2016/ink" xmlns:am3d="http://schemas.microsoft.com/office/drawing/2017/model3d" xmlns:o="urn:schemas-microsoft-com:office:office" xmlns:r="http://schemas.openxmlformats.org/officeDocument/2006/relationships" xmlns:m="http://schemas.openxmlformats.org/officeDocument/2006/math" xmlns:v="urn:schemas-microsoft-com:vml" xmlns:wp14="http://schemas.microsoft.com/office/word/2010/wordprocessingDrawing" xmlns:wp="http://schemas.openxmlformats.org/drawingml/2006/wordprocessingDrawing" xmlns:w10="urn:schemas-microsoft-com:office:word" xmlns:w="http://schemas.openxmlformats.org/wordprocessingml/2006/main" xmlns:w14="http://schemas.microsoft.com/office/word/2010/wordml" xmlns:w15="http://schemas.microsoft.com/office/word/2012/wordml" xmlns:w16cex="http://schemas.microsoft.com/office/word/2018/wordml/cex" xmlns:w16cid="http://schemas.microsoft.com/office/word/2016/wordml/cid" xmlns:w16="http://schemas.microsoft.com/office/word/2018/wordml" xmlns:w16se="http://schemas.microsoft.com/office/word/2015/wordml/symex" xmlns:wpg="http://schemas.microsoft.com/office/word/2010/wordprocessingGroup" xmlns:wpi="http://schemas.microsoft.com/office/word/2010/wordprocessingInk" xmlns:wne="http://schemas.microsoft.com/office/word/2006/wordml" xmlns:wps="http://schemas.microsoft.com/office/word/2010/wordprocessingShape" mc:Ignorable="w14 w15 w16se w16cid w16 w16cex wp14">
   <w:p>
     <w:pPr>
-      <w:pStyle w:val="Footer"/>
+      <w:pStyle w:val="a5"/>
     </w:pPr>
     <w:r>
       <w:rPr>
@@ -16006,18 +16029,34 @@
                               <w:szCs w:val="17"/>
                             </w:rPr>
                           </w:pPr>
-                          <w:bookmarkStart w:id="1" w:name="_Hlk24191091"/>
+                          <w:bookmarkStart w:id="0" w:name="_Hlk24191091"/>
                           <w:r>
                             <w:rPr>
                               <w:sz w:val="17"/>
                               <w:szCs w:val="17"/>
                             </w:rPr>
-                            <w:t xml:space="preserve">© SoftUni – </w:t>
+                            <w:t xml:space="preserve">© </w:t>
+                          </w:r>
+                          <w:proofErr w:type="spellStart"/>
+                          <w:r>
+                            <w:rPr>
+                              <w:sz w:val="17"/>
+                              <w:szCs w:val="17"/>
+                            </w:rPr>
+                            <w:t>SoftUni</w:t>
+                          </w:r>
+                          <w:proofErr w:type="spellEnd"/>
+                          <w:r>
+                            <w:rPr>
+                              <w:sz w:val="17"/>
+                              <w:szCs w:val="17"/>
+                            </w:rPr>
+                            <w:t xml:space="preserve"> – </w:t>
                           </w:r>
                           <w:hyperlink r:id="rId1" w:history="1">
                             <w:r>
                               <w:rPr>
-                                <w:rStyle w:val="Hyperlink"/>
+                                <w:rStyle w:val="a9"/>
                                 <w:color w:val="0882DE"/>
                                 <w:sz w:val="17"/>
                                 <w:szCs w:val="17"/>
@@ -16033,7 +16072,7 @@
                             <w:t>. Copyrighted document. Unauthorized copy, reproduction or use is not permitted.</w:t>
                           </w:r>
                         </w:p>
-                        <w:bookmarkEnd w:id="1"/>
+                        <w:bookmarkEnd w:id="0"/>
                         <w:p>
                           <w:pPr>
                             <w:spacing w:line="240" w:lineRule="auto"/>
@@ -16262,7 +16301,7 @@
                                               <a14:useLocalDpi xmlns:a14="http://schemas.microsoft.com/office/drawing/2010/main" val="0"/>
                                             </a:ext>
                                             <a:ext uri="{837473B0-CC2E-450A-ABE3-18F120FF3D39}">
-                                              <a1611:picAttrSrcUrl xmlns="" xmlns:cx2="http://schemas.microsoft.com/office/drawing/2015/10/21/chartex" xmlns:cx3="http://schemas.microsoft.com/office/drawing/2016/5/9/chartex" xmlns:cx4="http://schemas.microsoft.com/office/drawing/2016/5/10/chartex" xmlns:cx5="http://schemas.microsoft.com/office/drawing/2016/5/11/chartex" xmlns:cx6="http://schemas.microsoft.com/office/drawing/2016/5/12/chartex" xmlns:cx7="http://schemas.microsoft.com/office/drawing/2016/5/13/chartex" xmlns:cx8="http://schemas.microsoft.com/office/drawing/2016/5/14/chartex" xmlns:aink="http://schemas.microsoft.com/office/drawing/2016/ink" xmlns:am3d="http://schemas.microsoft.com/office/drawing/2017/model3d" xmlns:o="urn:schemas-microsoft-com:office:office" xmlns:v="urn:schemas-microsoft-com:vml" xmlns:w10="urn:schemas-microsoft-com:office:word" xmlns:w="http://schemas.openxmlformats.org/wordprocessingml/2006/main" xmlns:w16cid="http://schemas.microsoft.com/office/word/2016/wordml/cid" xmlns:a1611="http://schemas.microsoft.com/office/drawing/2016/11/main" r:id="rId9"/>
+                                              <a1611:picAttrSrcUrl xmlns:a1611="http://schemas.microsoft.com/office/drawing/2016/11/main" r:id="rId9"/>
                                             </a:ext>
                                           </a:extLst>
                                         </a:blip>
@@ -16615,7 +16654,7 @@
                         <w:szCs w:val="17"/>
                       </w:rPr>
                     </w:pPr>
-                    <w:bookmarkStart w:id="2" w:name="_Hlk24191091"/>
+                    <w:bookmarkStart w:id="1" w:name="_Hlk24191091"/>
                     <w:r>
                       <w:rPr>
                         <w:sz w:val="17"/>
@@ -16623,17 +16662,26 @@
                       </w:rPr>
                       <w:t xml:space="preserve">© </w:t>
                     </w:r>
+                    <w:proofErr w:type="spellStart"/>
                     <w:r>
                       <w:rPr>
                         <w:sz w:val="17"/>
                         <w:szCs w:val="17"/>
                       </w:rPr>
-                      <w:t xml:space="preserve">SoftUni – </w:t>
+                      <w:t>SoftUni</w:t>
+                    </w:r>
+                    <w:proofErr w:type="spellEnd"/>
+                    <w:r>
+                      <w:rPr>
+                        <w:sz w:val="17"/>
+                        <w:szCs w:val="17"/>
+                      </w:rPr>
+                      <w:t xml:space="preserve"> – </w:t>
                     </w:r>
                     <w:hyperlink r:id="rId20" w:history="1">
                       <w:r>
                         <w:rPr>
-                          <w:rStyle w:val="Hyperlink"/>
+                          <w:rStyle w:val="a9"/>
                           <w:color w:val="0882DE"/>
                           <w:sz w:val="17"/>
                           <w:szCs w:val="17"/>
@@ -16646,94 +16694,10 @@
                         <w:sz w:val="17"/>
                         <w:szCs w:val="17"/>
                       </w:rPr>
-                      <w:t xml:space="preserve">. </w:t>
-                    </w:r>
-                    <w:r>
-                      <w:rPr>
-                        <w:sz w:val="17"/>
-                        <w:szCs w:val="17"/>
-                      </w:rPr>
-                      <w:t xml:space="preserve">Copyrighted document. Unauthorized </w:t>
-                    </w:r>
-                    <w:r>
-                      <w:rPr>
-                        <w:sz w:val="17"/>
-                        <w:szCs w:val="17"/>
-                      </w:rPr>
-                      <w:t>copy</w:t>
-                    </w:r>
-                    <w:r>
-                      <w:rPr>
-                        <w:sz w:val="17"/>
-                        <w:szCs w:val="17"/>
-                      </w:rPr>
-                      <w:t>,</w:t>
-                    </w:r>
-                    <w:r>
-                      <w:rPr>
-                        <w:sz w:val="17"/>
-                        <w:szCs w:val="17"/>
-                      </w:rPr>
-                      <w:t xml:space="preserve"> </w:t>
-                    </w:r>
-                    <w:r>
-                      <w:rPr>
-                        <w:sz w:val="17"/>
-                        <w:szCs w:val="17"/>
-                      </w:rPr>
-                      <w:t>reproduc</w:t>
-                    </w:r>
-                    <w:r>
-                      <w:rPr>
-                        <w:sz w:val="17"/>
-                        <w:szCs w:val="17"/>
-                      </w:rPr>
-                      <w:t>tion</w:t>
-                    </w:r>
-                    <w:r>
-                      <w:rPr>
-                        <w:sz w:val="17"/>
-                        <w:szCs w:val="17"/>
-                      </w:rPr>
-                      <w:t xml:space="preserve"> </w:t>
-                    </w:r>
-                    <w:r>
-                      <w:rPr>
-                        <w:sz w:val="17"/>
-                        <w:szCs w:val="17"/>
-                      </w:rPr>
-                      <w:t xml:space="preserve">or use </w:t>
-                    </w:r>
-                    <w:r>
-                      <w:rPr>
-                        <w:sz w:val="17"/>
-                        <w:szCs w:val="17"/>
-                      </w:rPr>
-                      <w:t xml:space="preserve">is </w:t>
-                    </w:r>
-                    <w:r>
-                      <w:rPr>
-                        <w:sz w:val="17"/>
-                        <w:szCs w:val="17"/>
-                      </w:rPr>
-                      <w:t xml:space="preserve">not </w:t>
-                    </w:r>
-                    <w:r>
-                      <w:rPr>
-                        <w:sz w:val="17"/>
-                        <w:szCs w:val="17"/>
-                      </w:rPr>
-                      <w:t>permitted</w:t>
-                    </w:r>
-                    <w:r>
-                      <w:rPr>
-                        <w:sz w:val="17"/>
-                        <w:szCs w:val="17"/>
-                      </w:rPr>
-                      <w:t>.</w:t>
+                      <w:t>. Copyrighted document. Unauthorized copy, reproduction or use is not permitted.</w:t>
                     </w:r>
                   </w:p>
-                  <w:bookmarkEnd w:id="2"/>
+                  <w:bookmarkEnd w:id="1"/>
                   <w:p>
                     <w:pPr>
                       <w:spacing w:line="240" w:lineRule="auto"/>
@@ -16771,7 +16735,7 @@
                                   </pic:cNvPicPr>
                                 </pic:nvPicPr>
                                 <pic:blipFill>
-                                  <a:blip r:embed="rId21">
+                                  <a:blip r:embed="rId2">
                                     <a:extLst>
                                       <a:ext uri="{28A0092B-C50C-407E-A947-70E740481C1C}">
                                         <a14:useLocalDpi xmlns:a14="http://schemas.microsoft.com/office/drawing/2010/main" val="0"/>
@@ -16820,7 +16784,7 @@
                           <wp:extent cx="180000" cy="180000"/>
                           <wp:effectExtent l="0" t="0" r="0" b="0"/>
                           <wp:docPr id="2" name="Picture 2">
-                            <a:hlinkClick xmlns:a="http://schemas.openxmlformats.org/drawingml/2006/main" r:id="rId22"/>
+                            <a:hlinkClick xmlns:a="http://schemas.openxmlformats.org/drawingml/2006/main" r:id="rId3"/>
                           </wp:docPr>
                           <wp:cNvGraphicFramePr>
                             <a:graphicFrameLocks xmlns:a="http://schemas.openxmlformats.org/drawingml/2006/main" noChangeAspect="1"/>
@@ -16830,14 +16794,14 @@
                               <pic:pic xmlns:pic="http://schemas.openxmlformats.org/drawingml/2006/picture">
                                 <pic:nvPicPr>
                                   <pic:cNvPr id="2" name="Picture 2">
-                                    <a:hlinkClick r:id="rId22"/>
+                                    <a:hlinkClick r:id="rId3"/>
                                   </pic:cNvPr>
                                   <pic:cNvPicPr>
                                     <a:picLocks noChangeAspect="1" noChangeArrowheads="1"/>
                                   </pic:cNvPicPr>
                                 </pic:nvPicPr>
                                 <pic:blipFill>
-                                  <a:blip r:embed="rId23">
+                                  <a:blip r:embed="rId4">
                                     <a:extLst>
                                       <a:ext uri="{28A0092B-C50C-407E-A947-70E740481C1C}">
                                         <a14:useLocalDpi xmlns:a14="http://schemas.microsoft.com/office/drawing/2010/main" val="0"/>
@@ -16886,7 +16850,7 @@
                           <wp:extent cx="180000" cy="180000"/>
                           <wp:effectExtent l="0" t="0" r="0" b="0"/>
                           <wp:docPr id="5" name="Picture 5" title="Software University @ Facebook">
-                            <a:hlinkClick xmlns:a="http://schemas.openxmlformats.org/drawingml/2006/main" r:id="rId24"/>
+                            <a:hlinkClick xmlns:a="http://schemas.openxmlformats.org/drawingml/2006/main" r:id="rId5"/>
                           </wp:docPr>
                           <wp:cNvGraphicFramePr>
                             <a:graphicFrameLocks xmlns:a="http://schemas.openxmlformats.org/drawingml/2006/main" noChangeAspect="1"/>
@@ -16896,12 +16860,12 @@
                               <pic:pic xmlns:pic="http://schemas.openxmlformats.org/drawingml/2006/picture">
                                 <pic:nvPicPr>
                                   <pic:cNvPr id="5" name="Picture 5" title="Software University @ Facebook">
-                                    <a:hlinkClick r:id="rId24"/>
+                                    <a:hlinkClick r:id="rId5"/>
                                   </pic:cNvPr>
                                   <pic:cNvPicPr/>
                                 </pic:nvPicPr>
                                 <pic:blipFill>
-                                  <a:blip r:embed="rId25"/>
+                                  <a:blip r:embed="rId6"/>
                                   <a:stretch>
                                     <a:fillRect/>
                                   </a:stretch>
@@ -16939,7 +16903,7 @@
                           <wp:extent cx="180000" cy="180000"/>
                           <wp:effectExtent l="0" t="0" r="0" b="0"/>
                           <wp:docPr id="20" name="Picture 20">
-                            <a:hlinkClick xmlns:a="http://schemas.openxmlformats.org/drawingml/2006/main" r:id="rId26"/>
+                            <a:hlinkClick xmlns:a="http://schemas.openxmlformats.org/drawingml/2006/main" r:id="rId7"/>
                           </wp:docPr>
                           <wp:cNvGraphicFramePr>
                             <a:graphicFrameLocks xmlns:a="http://schemas.openxmlformats.org/drawingml/2006/main" noChangeAspect="1"/>
@@ -16949,20 +16913,20 @@
                               <pic:pic xmlns:pic="http://schemas.openxmlformats.org/drawingml/2006/picture">
                                 <pic:nvPicPr>
                                   <pic:cNvPr id="20" name="Picture 20">
-                                    <a:hlinkClick r:id="rId26"/>
+                                    <a:hlinkClick r:id="rId7"/>
                                   </pic:cNvPr>
                                   <pic:cNvPicPr>
                                     <a:picLocks noChangeAspect="1" noChangeArrowheads="1"/>
                                   </pic:cNvPicPr>
                                 </pic:nvPicPr>
                                 <pic:blipFill>
-                                  <a:blip r:embed="rId27">
+                                  <a:blip r:embed="rId8">
                                     <a:extLst>
                                       <a:ext uri="{28A0092B-C50C-407E-A947-70E740481C1C}">
                                         <a14:useLocalDpi xmlns:a14="http://schemas.microsoft.com/office/drawing/2010/main" val="0"/>
                                       </a:ext>
                                       <a:ext uri="{837473B0-CC2E-450A-ABE3-18F120FF3D39}">
-                                        <a1611:picAttrSrcUrl xmlns:a1611="http://schemas.microsoft.com/office/drawing/2016/11/main" xmlns:w16cid="http://schemas.microsoft.com/office/word/2016/wordml/cid" xmlns:w="http://schemas.openxmlformats.org/wordprocessingml/2006/main" xmlns:w10="urn:schemas-microsoft-com:office:word" xmlns:v="urn:schemas-microsoft-com:vml" xmlns:o="urn:schemas-microsoft-com:office:office" xmlns:am3d="http://schemas.microsoft.com/office/drawing/2017/model3d" xmlns:aink="http://schemas.microsoft.com/office/drawing/2016/ink" xmlns:cx8="http://schemas.microsoft.com/office/drawing/2016/5/14/chartex" xmlns:cx7="http://schemas.microsoft.com/office/drawing/2016/5/13/chartex" xmlns:cx6="http://schemas.microsoft.com/office/drawing/2016/5/12/chartex" xmlns:cx5="http://schemas.microsoft.com/office/drawing/2016/5/11/chartex" xmlns:cx4="http://schemas.microsoft.com/office/drawing/2016/5/10/chartex" xmlns:cx3="http://schemas.microsoft.com/office/drawing/2016/5/9/chartex" xmlns:cx2="http://schemas.microsoft.com/office/drawing/2015/10/21/chartex" xmlns="" r:id="rId9"/>
+                                        <a1611:picAttrSrcUrl xmlns:a1611="http://schemas.microsoft.com/office/drawing/2016/11/main" r:id="rId9"/>
                                       </a:ext>
                                     </a:extLst>
                                   </a:blip>
@@ -17008,7 +16972,7 @@
                           <wp:extent cx="180000" cy="180000"/>
                           <wp:effectExtent l="0" t="0" r="0" b="0"/>
                           <wp:docPr id="7" name="Picture 7" title="Software University @ Twitter">
-                            <a:hlinkClick xmlns:a="http://schemas.openxmlformats.org/drawingml/2006/main" r:id="rId28"/>
+                            <a:hlinkClick xmlns:a="http://schemas.openxmlformats.org/drawingml/2006/main" r:id="rId10"/>
                           </wp:docPr>
                           <wp:cNvGraphicFramePr>
                             <a:graphicFrameLocks xmlns:a="http://schemas.openxmlformats.org/drawingml/2006/main" noChangeAspect="1"/>
@@ -17018,12 +16982,12 @@
                               <pic:pic xmlns:pic="http://schemas.openxmlformats.org/drawingml/2006/picture">
                                 <pic:nvPicPr>
                                   <pic:cNvPr id="7" name="Picture 7" title="Software University @ Twitter">
-                                    <a:hlinkClick r:id="rId28"/>
+                                    <a:hlinkClick r:id="rId10"/>
                                   </pic:cNvPr>
                                   <pic:cNvPicPr/>
                                 </pic:nvPicPr>
                                 <pic:blipFill>
-                                  <a:blip r:embed="rId29"/>
+                                  <a:blip r:embed="rId11"/>
                                   <a:stretch>
                                     <a:fillRect/>
                                   </a:stretch>
@@ -17061,7 +17025,7 @@
                           <wp:extent cx="180000" cy="180000"/>
                           <wp:effectExtent l="0" t="0" r="0" b="0"/>
                           <wp:docPr id="17" name="Picture 17" title="Software University @ YouTube">
-                            <a:hlinkClick xmlns:a="http://schemas.openxmlformats.org/drawingml/2006/main" r:id="rId30"/>
+                            <a:hlinkClick xmlns:a="http://schemas.openxmlformats.org/drawingml/2006/main" r:id="rId12"/>
                           </wp:docPr>
                           <wp:cNvGraphicFramePr>
                             <a:graphicFrameLocks xmlns:a="http://schemas.openxmlformats.org/drawingml/2006/main" noChangeAspect="1"/>
@@ -17071,12 +17035,12 @@
                               <pic:pic xmlns:pic="http://schemas.openxmlformats.org/drawingml/2006/picture">
                                 <pic:nvPicPr>
                                   <pic:cNvPr id="17" name="Picture 17" title="Software University @ YouTube">
-                                    <a:hlinkClick r:id="rId30"/>
+                                    <a:hlinkClick r:id="rId12"/>
                                   </pic:cNvPr>
                                   <pic:cNvPicPr/>
                                 </pic:nvPicPr>
                                 <pic:blipFill>
-                                  <a:blip r:embed="rId31"/>
+                                  <a:blip r:embed="rId13"/>
                                   <a:stretch>
                                     <a:fillRect/>
                                   </a:stretch>
@@ -17114,7 +17078,7 @@
                           <wp:extent cx="180000" cy="180000"/>
                           <wp:effectExtent l="0" t="0" r="0" b="0"/>
                           <wp:docPr id="21" name="Picture 21">
-                            <a:hlinkClick xmlns:a="http://schemas.openxmlformats.org/drawingml/2006/main" r:id="rId32"/>
+                            <a:hlinkClick xmlns:a="http://schemas.openxmlformats.org/drawingml/2006/main" r:id="rId14"/>
                           </wp:docPr>
                           <wp:cNvGraphicFramePr>
                             <a:graphicFrameLocks xmlns:a="http://schemas.openxmlformats.org/drawingml/2006/main" noChangeAspect="1"/>
@@ -17124,14 +17088,14 @@
                               <pic:pic xmlns:pic="http://schemas.openxmlformats.org/drawingml/2006/picture">
                                 <pic:nvPicPr>
                                   <pic:cNvPr id="21" name="Picture 21">
-                                    <a:hlinkClick r:id="rId32"/>
+                                    <a:hlinkClick r:id="rId14"/>
                                   </pic:cNvPr>
                                   <pic:cNvPicPr>
                                     <a:picLocks noChangeAspect="1" noChangeArrowheads="1"/>
                                   </pic:cNvPicPr>
                                 </pic:nvPicPr>
                                 <pic:blipFill rotWithShape="1">
-                                  <a:blip r:embed="rId33">
+                                  <a:blip r:embed="rId15">
                                     <a:extLst>
                                       <a:ext uri="{28A0092B-C50C-407E-A947-70E740481C1C}">
                                         <a14:useLocalDpi xmlns:a14="http://schemas.microsoft.com/office/drawing/2010/main" val="0"/>
@@ -17183,7 +17147,7 @@
                           <wp:extent cx="180000" cy="180000"/>
                           <wp:effectExtent l="0" t="0" r="0" b="0"/>
                           <wp:docPr id="22" name="Picture 22">
-                            <a:hlinkClick xmlns:a="http://schemas.openxmlformats.org/drawingml/2006/main" r:id="rId34"/>
+                            <a:hlinkClick xmlns:a="http://schemas.openxmlformats.org/drawingml/2006/main" r:id="rId16"/>
                           </wp:docPr>
                           <wp:cNvGraphicFramePr>
                             <a:graphicFrameLocks xmlns:a="http://schemas.openxmlformats.org/drawingml/2006/main" noChangeAspect="1"/>
@@ -17193,14 +17157,14 @@
                               <pic:pic xmlns:pic="http://schemas.openxmlformats.org/drawingml/2006/picture">
                                 <pic:nvPicPr>
                                   <pic:cNvPr id="22" name="Picture 22">
-                                    <a:hlinkClick r:id="rId34"/>
+                                    <a:hlinkClick r:id="rId16"/>
                                   </pic:cNvPr>
                                   <pic:cNvPicPr>
                                     <a:picLocks noChangeAspect="1" noChangeArrowheads="1"/>
                                   </pic:cNvPicPr>
                                 </pic:nvPicPr>
                                 <pic:blipFill>
-                                  <a:blip r:embed="rId35">
+                                  <a:blip r:embed="rId17">
                                     <a:extLst>
                                       <a:ext uri="{28A0092B-C50C-407E-A947-70E740481C1C}">
                                         <a14:useLocalDpi xmlns:a14="http://schemas.microsoft.com/office/drawing/2010/main" val="0"/>
@@ -17249,7 +17213,7 @@
                           <wp:extent cx="180000" cy="180000"/>
                           <wp:effectExtent l="0" t="0" r="0" b="0"/>
                           <wp:docPr id="23" name="Picture 23" title="Software University: Email Us">
-                            <a:hlinkClick xmlns:a="http://schemas.openxmlformats.org/drawingml/2006/main" r:id="rId36"/>
+                            <a:hlinkClick xmlns:a="http://schemas.openxmlformats.org/drawingml/2006/main" r:id="rId18"/>
                           </wp:docPr>
                           <wp:cNvGraphicFramePr>
                             <a:graphicFrameLocks xmlns:a="http://schemas.openxmlformats.org/drawingml/2006/main" noChangeAspect="1"/>
@@ -17259,12 +17223,12 @@
                               <pic:pic xmlns:pic="http://schemas.openxmlformats.org/drawingml/2006/picture">
                                 <pic:nvPicPr>
                                   <pic:cNvPr id="23" name="Picture 23" title="Software University: Email Us">
-                                    <a:hlinkClick r:id="rId36"/>
+                                    <a:hlinkClick r:id="rId18"/>
                                   </pic:cNvPr>
                                   <pic:cNvPicPr/>
                                 </pic:nvPicPr>
                                 <pic:blipFill>
-                                  <a:blip r:embed="rId37"/>
+                                  <a:blip r:embed="rId19"/>
                                   <a:stretch>
                                     <a:fillRect/>
                                   </a:stretch>
@@ -17326,7 +17290,7 @@
                   </pic:cNvPicPr>
                 </pic:nvPicPr>
                 <pic:blipFill>
-                  <a:blip r:embed="rId38">
+                  <a:blip r:embed="rId21">
                     <a:extLst>
                       <a:ext uri="{28A0092B-C50C-407E-A947-70E740481C1C}">
                         <a14:useLocalDpi xmlns:a14="http://schemas.microsoft.com/office/drawing/2010/main" val="0"/>
@@ -17430,7 +17394,7 @@
             </wp:anchor>
           </w:drawing>
         </mc:Choice>
-        <mc:Fallback xmlns:cx2="http://schemas.microsoft.com/office/drawing/2015/10/21/chartex" xmlns:cx3="http://schemas.microsoft.com/office/drawing/2016/5/9/chartex" xmlns:cx4="http://schemas.microsoft.com/office/drawing/2016/5/10/chartex" xmlns:cx5="http://schemas.microsoft.com/office/drawing/2016/5/11/chartex" xmlns:cx6="http://schemas.microsoft.com/office/drawing/2016/5/12/chartex" xmlns:cx7="http://schemas.microsoft.com/office/drawing/2016/5/13/chartex" xmlns:cx8="http://schemas.microsoft.com/office/drawing/2016/5/14/chartex" xmlns:aink="http://schemas.microsoft.com/office/drawing/2016/ink" xmlns:am3d="http://schemas.microsoft.com/office/drawing/2017/model3d" xmlns:w16cid="http://schemas.microsoft.com/office/word/2016/wordml/cid">
+        <mc:Fallback>
           <w:pict>
             <v:line w14:anchorId="60BE7D18" id="Straight Connector 19" o:spid="_x0000_s1026" style="position:absolute;flip:y;z-index:251622400;visibility:visible;mso-wrap-style:square;mso-width-percent:0;mso-height-percent:0;mso-wrap-distance-left:9pt;mso-wrap-distance-top:0;mso-wrap-distance-right:9pt;mso-wrap-distance-bottom:0;mso-position-horizontal:absolute;mso-position-horizontal-relative:text;mso-position-vertical:absolute;mso-position-vertical-relative:text;mso-width-percent:0;mso-height-percent:0;mso-width-relative:page;mso-height-relative:page" from="-.1pt,5.2pt" to="520.7pt,5.2pt" o:gfxdata="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" strokecolor="#974706 [1609]" strokeweight="1pt">
               <v:stroke endcap="round"/>
@@ -17611,11 +17575,7 @@
         </mc:Choice>
         <mc:Fallback>
           <w:pict>
-            <v:shapetype w14:anchorId="60DB5C39" id="_x0000_t202" coordsize="21600,21600" o:spt="202" path="m,l,21600r21600,l21600,xe">
-              <v:stroke joinstyle="miter"/>
-              <v:path gradientshapeok="t" o:connecttype="rect"/>
-            </v:shapetype>
-            <v:shape id="Text Box 4" o:spid="_x0000_s1028" type="#_x0000_t202" style="position:absolute;margin-left:444.65pt;margin-top:26.95pt;width:70.9pt;height:15.9pt;z-index:251663360;visibility:visible;mso-wrap-style:square;mso-width-percent:0;mso-height-percent:0;mso-wrap-distance-left:9pt;mso-wrap-distance-top:0;mso-wrap-distance-right:9pt;mso-wrap-distance-bottom:0;mso-position-horizontal:absolute;mso-position-horizontal-relative:text;mso-position-vertical:absolute;mso-position-vertical-relative:text;mso-width-percent:0;mso-height-percent:0;mso-width-relative:page;mso-height-relative:page;v-text-anchor:middle" o:gfxdata="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" filled="f" stroked="f" strokeweight=".5pt">
+            <v:shape w14:anchorId="60DB5C39" id="Text Box 4" o:spid="_x0000_s1028" type="#_x0000_t202" style="position:absolute;margin-left:444.65pt;margin-top:26.95pt;width:70.9pt;height:15.9pt;z-index:251663360;visibility:visible;mso-wrap-style:square;mso-width-percent:0;mso-height-percent:0;mso-wrap-distance-left:9pt;mso-wrap-distance-top:0;mso-wrap-distance-right:9pt;mso-wrap-distance-bottom:0;mso-position-horizontal:absolute;mso-position-horizontal-relative:text;mso-position-vertical:absolute;mso-position-vertical-relative:text;mso-width-percent:0;mso-height-percent:0;mso-width-relative:page;mso-height-relative:page;v-text-anchor:middle" o:gfxdata="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" filled="f" stroked="f" strokeweight=".5pt">
               <v:textbox inset="0,0,0,0">
                 <w:txbxContent>
                   <w:p>
@@ -17726,7 +17686,7 @@
 </file>
 
 <file path=word/footnotes.xml><?xml version="1.0" encoding="utf-8"?>
-<w:footnotes xmlns:wpc="http://schemas.microsoft.com/office/word/2010/wordprocessingCanvas" xmlns:cx="http://schemas.microsoft.com/office/drawing/2014/chartex" xmlns:cx1="http://schemas.microsoft.com/office/drawing/2015/9/8/chartex" xmlns:mc="http://schemas.openxmlformats.org/markup-compatibility/2006" xmlns:o="urn:schemas-microsoft-com:office:office" xmlns:r="http://schemas.openxmlformats.org/officeDocument/2006/relationships" xmlns:m="http://schemas.openxmlformats.org/officeDocument/2006/math" xmlns:v="urn:schemas-microsoft-com:vml" xmlns:wp14="http://schemas.microsoft.com/office/word/2010/wordprocessingDrawing" xmlns:wp="http://schemas.openxmlformats.org/drawingml/2006/wordprocessingDrawing" xmlns:w10="urn:schemas-microsoft-com:office:word" xmlns:w="http://schemas.openxmlformats.org/wordprocessingml/2006/main" xmlns:w14="http://schemas.microsoft.com/office/word/2010/wordml" xmlns:w15="http://schemas.microsoft.com/office/word/2012/wordml" xmlns:w16se="http://schemas.microsoft.com/office/word/2015/wordml/symex" xmlns:wpg="http://schemas.microsoft.com/office/word/2010/wordprocessingGroup" xmlns:wpi="http://schemas.microsoft.com/office/word/2010/wordprocessingInk" xmlns:wne="http://schemas.microsoft.com/office/word/2006/wordml" xmlns:wps="http://schemas.microsoft.com/office/word/2010/wordprocessingShape" mc:Ignorable="w14 w15 w16se wp14">
+<w:footnotes xmlns:wpc="http://schemas.microsoft.com/office/word/2010/wordprocessingCanvas" xmlns:cx="http://schemas.microsoft.com/office/drawing/2014/chartex" xmlns:cx1="http://schemas.microsoft.com/office/drawing/2015/9/8/chartex" xmlns:cx2="http://schemas.microsoft.com/office/drawing/2015/10/21/chartex" xmlns:cx3="http://schemas.microsoft.com/office/drawing/2016/5/9/chartex" xmlns:cx4="http://schemas.microsoft.com/office/drawing/2016/5/10/chartex" xmlns:cx5="http://schemas.microsoft.com/office/drawing/2016/5/11/chartex" xmlns:cx6="http://schemas.microsoft.com/office/drawing/2016/5/12/chartex" xmlns:cx7="http://schemas.microsoft.com/office/drawing/2016/5/13/chartex" xmlns:cx8="http://schemas.microsoft.com/office/drawing/2016/5/14/chartex" xmlns:mc="http://schemas.openxmlformats.org/markup-compatibility/2006" xmlns:aink="http://schemas.microsoft.com/office/drawing/2016/ink" xmlns:am3d="http://schemas.microsoft.com/office/drawing/2017/model3d" xmlns:o="urn:schemas-microsoft-com:office:office" xmlns:r="http://schemas.openxmlformats.org/officeDocument/2006/relationships" xmlns:m="http://schemas.openxmlformats.org/officeDocument/2006/math" xmlns:v="urn:schemas-microsoft-com:vml" xmlns:wp14="http://schemas.microsoft.com/office/word/2010/wordprocessingDrawing" xmlns:wp="http://schemas.openxmlformats.org/drawingml/2006/wordprocessingDrawing" xmlns:w10="urn:schemas-microsoft-com:office:word" xmlns:w="http://schemas.openxmlformats.org/wordprocessingml/2006/main" xmlns:w14="http://schemas.microsoft.com/office/word/2010/wordml" xmlns:w15="http://schemas.microsoft.com/office/word/2012/wordml" xmlns:w16cex="http://schemas.microsoft.com/office/word/2018/wordml/cex" xmlns:w16cid="http://schemas.microsoft.com/office/word/2016/wordml/cid" xmlns:w16="http://schemas.microsoft.com/office/word/2018/wordml" xmlns:w16se="http://schemas.microsoft.com/office/word/2015/wordml/symex" xmlns:wpg="http://schemas.microsoft.com/office/word/2010/wordprocessingGroup" xmlns:wpi="http://schemas.microsoft.com/office/word/2010/wordprocessingInk" xmlns:wne="http://schemas.microsoft.com/office/word/2006/wordml" xmlns:wps="http://schemas.microsoft.com/office/word/2010/wordprocessingShape" mc:Ignorable="w14 w15 w16se w16cid w16 w16cex wp14">
   <w:footnote w:type="separator" w:id="-1">
     <w:p>
       <w:pPr>
@@ -17751,10 +17711,10 @@
 </file>
 
 <file path=word/header1.xml><?xml version="1.0" encoding="utf-8"?>
-<w:hdr xmlns:wpc="http://schemas.microsoft.com/office/word/2010/wordprocessingCanvas" xmlns:cx="http://schemas.microsoft.com/office/drawing/2014/chartex" xmlns:cx1="http://schemas.microsoft.com/office/drawing/2015/9/8/chartex" xmlns:mc="http://schemas.openxmlformats.org/markup-compatibility/2006" xmlns:o="urn:schemas-microsoft-com:office:office" xmlns:r="http://schemas.openxmlformats.org/officeDocument/2006/relationships" xmlns:m="http://schemas.openxmlformats.org/officeDocument/2006/math" xmlns:v="urn:schemas-microsoft-com:vml" xmlns:wp14="http://schemas.microsoft.com/office/word/2010/wordprocessingDrawing" xmlns:wp="http://schemas.openxmlformats.org/drawingml/2006/wordprocessingDrawing" xmlns:w10="urn:schemas-microsoft-com:office:word" xmlns:w="http://schemas.openxmlformats.org/wordprocessingml/2006/main" xmlns:w14="http://schemas.microsoft.com/office/word/2010/wordml" xmlns:w15="http://schemas.microsoft.com/office/word/2012/wordml" xmlns:w16se="http://schemas.microsoft.com/office/word/2015/wordml/symex" xmlns:wpg="http://schemas.microsoft.com/office/word/2010/wordprocessingGroup" xmlns:wpi="http://schemas.microsoft.com/office/word/2010/wordprocessingInk" xmlns:wne="http://schemas.microsoft.com/office/word/2006/wordml" xmlns:wps="http://schemas.microsoft.com/office/word/2010/wordprocessingShape" mc:Ignorable="w14 w15 w16se wp14">
+<w:hdr xmlns:wpc="http://schemas.microsoft.com/office/word/2010/wordprocessingCanvas" xmlns:cx="http://schemas.microsoft.com/office/drawing/2014/chartex" xmlns:cx1="http://schemas.microsoft.com/office/drawing/2015/9/8/chartex" xmlns:cx2="http://schemas.microsoft.com/office/drawing/2015/10/21/chartex" xmlns:cx3="http://schemas.microsoft.com/office/drawing/2016/5/9/chartex" xmlns:cx4="http://schemas.microsoft.com/office/drawing/2016/5/10/chartex" xmlns:cx5="http://schemas.microsoft.com/office/drawing/2016/5/11/chartex" xmlns:cx6="http://schemas.microsoft.com/office/drawing/2016/5/12/chartex" xmlns:cx7="http://schemas.microsoft.com/office/drawing/2016/5/13/chartex" xmlns:cx8="http://schemas.microsoft.com/office/drawing/2016/5/14/chartex" xmlns:mc="http://schemas.openxmlformats.org/markup-compatibility/2006" xmlns:aink="http://schemas.microsoft.com/office/drawing/2016/ink" xmlns:am3d="http://schemas.microsoft.com/office/drawing/2017/model3d" xmlns:o="urn:schemas-microsoft-com:office:office" xmlns:r="http://schemas.openxmlformats.org/officeDocument/2006/relationships" xmlns:m="http://schemas.openxmlformats.org/officeDocument/2006/math" xmlns:v="urn:schemas-microsoft-com:vml" xmlns:wp14="http://schemas.microsoft.com/office/word/2010/wordprocessingDrawing" xmlns:wp="http://schemas.openxmlformats.org/drawingml/2006/wordprocessingDrawing" xmlns:w10="urn:schemas-microsoft-com:office:word" xmlns:w="http://schemas.openxmlformats.org/wordprocessingml/2006/main" xmlns:w14="http://schemas.microsoft.com/office/word/2010/wordml" xmlns:w15="http://schemas.microsoft.com/office/word/2012/wordml" xmlns:w16cex="http://schemas.microsoft.com/office/word/2018/wordml/cex" xmlns:w16cid="http://schemas.microsoft.com/office/word/2016/wordml/cid" xmlns:w16="http://schemas.microsoft.com/office/word/2018/wordml" xmlns:w16se="http://schemas.microsoft.com/office/word/2015/wordml/symex" xmlns:wpg="http://schemas.microsoft.com/office/word/2010/wordprocessingGroup" xmlns:wpi="http://schemas.microsoft.com/office/word/2010/wordprocessingInk" xmlns:wne="http://schemas.microsoft.com/office/word/2006/wordml" xmlns:wps="http://schemas.microsoft.com/office/word/2010/wordprocessingShape" mc:Ignorable="w14 w15 w16se w16cid w16 w16cex wp14">
   <w:p>
     <w:pPr>
-      <w:pStyle w:val="Header"/>
+      <w:pStyle w:val="a3"/>
       <w:ind w:hanging="1134"/>
     </w:pPr>
   </w:p>
@@ -17762,7 +17722,7 @@
 </file>
 
 <file path=word/numbering.xml><?xml version="1.0" encoding="utf-8"?>
-<w:numbering xmlns:wpc="http://schemas.microsoft.com/office/word/2010/wordprocessingCanvas" xmlns:cx="http://schemas.microsoft.com/office/drawing/2014/chartex" xmlns:cx1="http://schemas.microsoft.com/office/drawing/2015/9/8/chartex" xmlns:mc="http://schemas.openxmlformats.org/markup-compatibility/2006" xmlns:o="urn:schemas-microsoft-com:office:office" xmlns:r="http://schemas.openxmlformats.org/officeDocument/2006/relationships" xmlns:m="http://schemas.openxmlformats.org/officeDocument/2006/math" xmlns:v="urn:schemas-microsoft-com:vml" xmlns:wp14="http://schemas.microsoft.com/office/word/2010/wordprocessingDrawing" xmlns:wp="http://schemas.openxmlformats.org/drawingml/2006/wordprocessingDrawing" xmlns:w10="urn:schemas-microsoft-com:office:word" xmlns:w="http://schemas.openxmlformats.org/wordprocessingml/2006/main" xmlns:w14="http://schemas.microsoft.com/office/word/2010/wordml" xmlns:w15="http://schemas.microsoft.com/office/word/2012/wordml" xmlns:w16se="http://schemas.microsoft.com/office/word/2015/wordml/symex" xmlns:wpg="http://schemas.microsoft.com/office/word/2010/wordprocessingGroup" xmlns:wpi="http://schemas.microsoft.com/office/word/2010/wordprocessingInk" xmlns:wne="http://schemas.microsoft.com/office/word/2006/wordml" xmlns:wps="http://schemas.microsoft.com/office/word/2010/wordprocessingShape" mc:Ignorable="w14 w15 w16se wp14">
+<w:numbering xmlns:wpc="http://schemas.microsoft.com/office/word/2010/wordprocessingCanvas" xmlns:cx="http://schemas.microsoft.com/office/drawing/2014/chartex" xmlns:cx1="http://schemas.microsoft.com/office/drawing/2015/9/8/chartex" xmlns:cx2="http://schemas.microsoft.com/office/drawing/2015/10/21/chartex" xmlns:cx3="http://schemas.microsoft.com/office/drawing/2016/5/9/chartex" xmlns:cx4="http://schemas.microsoft.com/office/drawing/2016/5/10/chartex" xmlns:cx5="http://schemas.microsoft.com/office/drawing/2016/5/11/chartex" xmlns:cx6="http://schemas.microsoft.com/office/drawing/2016/5/12/chartex" xmlns:cx7="http://schemas.microsoft.com/office/drawing/2016/5/13/chartex" xmlns:cx8="http://schemas.microsoft.com/office/drawing/2016/5/14/chartex" xmlns:mc="http://schemas.openxmlformats.org/markup-compatibility/2006" xmlns:aink="http://schemas.microsoft.com/office/drawing/2016/ink" xmlns:am3d="http://schemas.microsoft.com/office/drawing/2017/model3d" xmlns:o="urn:schemas-microsoft-com:office:office" xmlns:r="http://schemas.openxmlformats.org/officeDocument/2006/relationships" xmlns:m="http://schemas.openxmlformats.org/officeDocument/2006/math" xmlns:v="urn:schemas-microsoft-com:vml" xmlns:wp14="http://schemas.microsoft.com/office/word/2010/wordprocessingDrawing" xmlns:wp="http://schemas.openxmlformats.org/drawingml/2006/wordprocessingDrawing" xmlns:w10="urn:schemas-microsoft-com:office:word" xmlns:w="http://schemas.openxmlformats.org/wordprocessingml/2006/main" xmlns:w14="http://schemas.microsoft.com/office/word/2010/wordml" xmlns:w15="http://schemas.microsoft.com/office/word/2012/wordml" xmlns:w16cex="http://schemas.microsoft.com/office/word/2018/wordml/cex" xmlns:w16cid="http://schemas.microsoft.com/office/word/2016/wordml/cid" xmlns:w16="http://schemas.microsoft.com/office/word/2018/wordml" xmlns:w16se="http://schemas.microsoft.com/office/word/2015/wordml/symex" xmlns:wpg="http://schemas.microsoft.com/office/word/2010/wordprocessingGroup" xmlns:wpi="http://schemas.microsoft.com/office/word/2010/wordprocessingInk" xmlns:wne="http://schemas.microsoft.com/office/word/2006/wordml" xmlns:wps="http://schemas.microsoft.com/office/word/2010/wordprocessingShape" mc:Ignorable="w14 w15 w16se w16cid w16 w16cex wp14">
   <w:abstractNum w:abstractNumId="0" w15:restartNumberingAfterBreak="0">
     <w:nsid w:val="04E60920"/>
     <w:multiLevelType w:val="hybridMultilevel"/>
@@ -18201,7 +18161,7 @@
     <w:lvl w:ilvl="0" w:tplc="A0E28166">
       <w:start w:val="1"/>
       <w:numFmt w:val="decimal"/>
-      <w:pStyle w:val="Heading2"/>
+      <w:pStyle w:val="2"/>
       <w:lvlText w:val="%1."/>
       <w:lvlJc w:val="left"/>
       <w:pPr>
@@ -22215,7 +22175,7 @@
 </file>
 
 <file path=word/styles.xml><?xml version="1.0" encoding="utf-8"?>
-<w:styles xmlns:mc="http://schemas.openxmlformats.org/markup-compatibility/2006" xmlns:r="http://schemas.openxmlformats.org/officeDocument/2006/relationships" xmlns:w="http://schemas.openxmlformats.org/wordprocessingml/2006/main" xmlns:w14="http://schemas.microsoft.com/office/word/2010/wordml" xmlns:w15="http://schemas.microsoft.com/office/word/2012/wordml" xmlns:w16se="http://schemas.microsoft.com/office/word/2015/wordml/symex" mc:Ignorable="w14 w15 w16se">
+<w:styles xmlns:mc="http://schemas.openxmlformats.org/markup-compatibility/2006" xmlns:r="http://schemas.openxmlformats.org/officeDocument/2006/relationships" xmlns:w="http://schemas.openxmlformats.org/wordprocessingml/2006/main" xmlns:w14="http://schemas.microsoft.com/office/word/2010/wordml" xmlns:w15="http://schemas.microsoft.com/office/word/2012/wordml" xmlns:w16cex="http://schemas.microsoft.com/office/word/2018/wordml/cex" xmlns:w16cid="http://schemas.microsoft.com/office/word/2016/wordml/cid" xmlns:w16="http://schemas.microsoft.com/office/word/2018/wordml" xmlns:w16se="http://schemas.microsoft.com/office/word/2015/wordml/symex" mc:Ignorable="w14 w15 w16se w16cid w16 w16cex">
   <w:docDefaults>
     <w:rPrDefault>
       <w:rPr>
@@ -22231,7 +22191,7 @@
       </w:pPr>
     </w:pPrDefault>
   </w:docDefaults>
-  <w:latentStyles w:defLockedState="0" w:defUIPriority="99" w:defSemiHidden="0" w:defUnhideWhenUsed="0" w:defQFormat="0" w:count="371">
+  <w:latentStyles w:defLockedState="0" w:defUIPriority="99" w:defSemiHidden="0" w:defUnhideWhenUsed="0" w:defQFormat="0" w:count="376">
     <w:lsdException w:name="Normal" w:uiPriority="0" w:qFormat="1"/>
     <w:lsdException w:name="heading 1" w:uiPriority="9" w:qFormat="1"/>
     <w:lsdException w:name="heading 2" w:semiHidden="1" w:uiPriority="9" w:unhideWhenUsed="1" w:qFormat="1"/>
@@ -22337,7 +22297,6 @@
     <w:lsdException w:name="HTML Sample" w:semiHidden="1" w:unhideWhenUsed="1"/>
     <w:lsdException w:name="HTML Typewriter" w:semiHidden="1" w:unhideWhenUsed="1"/>
     <w:lsdException w:name="HTML Variable" w:semiHidden="1" w:unhideWhenUsed="1"/>
-    <w:lsdException w:name="Normal Table" w:semiHidden="1" w:unhideWhenUsed="1"/>
     <w:lsdException w:name="annotation subject" w:semiHidden="1" w:unhideWhenUsed="1"/>
     <w:lsdException w:name="No List" w:semiHidden="1" w:unhideWhenUsed="1"/>
     <w:lsdException w:name="Outline List 1" w:semiHidden="1" w:unhideWhenUsed="1"/>
@@ -22380,11 +22339,8 @@
     <w:lsdException w:name="Table Contemporary" w:semiHidden="1" w:unhideWhenUsed="1"/>
     <w:lsdException w:name="Table Elegant" w:semiHidden="1" w:unhideWhenUsed="1"/>
     <w:lsdException w:name="Table Professional" w:semiHidden="1" w:unhideWhenUsed="1"/>
-    <w:lsdException w:name="Table Subtle 1" w:semiHidden="1" w:unhideWhenUsed="1"/>
     <w:lsdException w:name="Table Subtle 2" w:semiHidden="1" w:unhideWhenUsed="1"/>
     <w:lsdException w:name="Table Web 1" w:semiHidden="1" w:unhideWhenUsed="1"/>
-    <w:lsdException w:name="Table Web 2" w:semiHidden="1" w:unhideWhenUsed="1"/>
-    <w:lsdException w:name="Table Web 3" w:semiHidden="1" w:unhideWhenUsed="1"/>
     <w:lsdException w:name="Balloon Text" w:semiHidden="1" w:unhideWhenUsed="1"/>
     <w:lsdException w:name="Table Grid" w:uiPriority="59"/>
     <w:lsdException w:name="Table Theme" w:semiHidden="1" w:unhideWhenUsed="1"/>
@@ -22603,8 +22559,13 @@
     <w:lsdException w:name="List Table 5 Dark Accent 6" w:uiPriority="50"/>
     <w:lsdException w:name="List Table 6 Colorful Accent 6" w:uiPriority="51"/>
     <w:lsdException w:name="List Table 7 Colorful Accent 6" w:uiPriority="52"/>
+    <w:lsdException w:name="Mention" w:semiHidden="1" w:unhideWhenUsed="1"/>
+    <w:lsdException w:name="Smart Hyperlink" w:semiHidden="1" w:unhideWhenUsed="1"/>
+    <w:lsdException w:name="Hashtag" w:semiHidden="1" w:unhideWhenUsed="1"/>
+    <w:lsdException w:name="Unresolved Mention" w:semiHidden="1" w:unhideWhenUsed="1"/>
+    <w:lsdException w:name="Smart Link" w:semiHidden="1" w:unhideWhenUsed="1"/>
   </w:latentStyles>
-  <w:style w:type="paragraph" w:default="1" w:styleId="Normal">
+  <w:style w:type="paragraph" w:default="1" w:styleId="a">
     <w:name w:val="Normal"/>
     <w:qFormat/>
     <w:rsid w:val="008063E1"/>
@@ -22612,11 +22573,11 @@
       <w:spacing w:before="80" w:after="120"/>
     </w:pPr>
   </w:style>
-  <w:style w:type="paragraph" w:styleId="Heading1">
+  <w:style w:type="paragraph" w:styleId="1">
     <w:name w:val="heading 1"/>
-    <w:basedOn w:val="Normal"/>
-    <w:next w:val="Normal"/>
-    <w:link w:val="Heading1Char"/>
+    <w:basedOn w:val="a"/>
+    <w:next w:val="a"/>
+    <w:link w:val="10"/>
     <w:uiPriority w:val="9"/>
     <w:qFormat/>
     <w:rsid w:val="009254B7"/>
@@ -22634,11 +22595,11 @@
       <w:szCs w:val="32"/>
     </w:rPr>
   </w:style>
-  <w:style w:type="paragraph" w:styleId="Heading2">
+  <w:style w:type="paragraph" w:styleId="2">
     <w:name w:val="heading 2"/>
-    <w:basedOn w:val="Normal"/>
-    <w:next w:val="Normal"/>
-    <w:link w:val="Heading2Char"/>
+    <w:basedOn w:val="a"/>
+    <w:next w:val="a"/>
+    <w:link w:val="20"/>
     <w:uiPriority w:val="9"/>
     <w:qFormat/>
     <w:rsid w:val="006E55B4"/>
@@ -22660,11 +22621,11 @@
       <w:szCs w:val="36"/>
     </w:rPr>
   </w:style>
-  <w:style w:type="paragraph" w:styleId="Heading3">
+  <w:style w:type="paragraph" w:styleId="3">
     <w:name w:val="heading 3"/>
-    <w:basedOn w:val="Normal"/>
-    <w:next w:val="Normal"/>
-    <w:link w:val="Heading3Char"/>
+    <w:basedOn w:val="a"/>
+    <w:next w:val="a"/>
+    <w:link w:val="30"/>
     <w:uiPriority w:val="9"/>
     <w:unhideWhenUsed/>
     <w:qFormat/>
@@ -22683,11 +22644,11 @@
       <w:szCs w:val="32"/>
     </w:rPr>
   </w:style>
-  <w:style w:type="paragraph" w:styleId="Heading4">
+  <w:style w:type="paragraph" w:styleId="4">
     <w:name w:val="heading 4"/>
-    <w:basedOn w:val="Normal"/>
-    <w:next w:val="Normal"/>
-    <w:link w:val="Heading4Char"/>
+    <w:basedOn w:val="a"/>
+    <w:next w:val="a"/>
+    <w:link w:val="40"/>
     <w:uiPriority w:val="9"/>
     <w:unhideWhenUsed/>
     <w:qFormat/>
@@ -22706,11 +22667,11 @@
       <w:sz w:val="28"/>
     </w:rPr>
   </w:style>
-  <w:style w:type="paragraph" w:styleId="Heading5">
+  <w:style w:type="paragraph" w:styleId="5">
     <w:name w:val="heading 5"/>
-    <w:basedOn w:val="Normal"/>
-    <w:next w:val="Normal"/>
-    <w:link w:val="Heading5Char"/>
+    <w:basedOn w:val="a"/>
+    <w:next w:val="a"/>
+    <w:link w:val="50"/>
     <w:uiPriority w:val="9"/>
     <w:semiHidden/>
     <w:unhideWhenUsed/>
@@ -22728,13 +22689,13 @@
       <w:color w:val="B2500E"/>
     </w:rPr>
   </w:style>
-  <w:style w:type="character" w:default="1" w:styleId="DefaultParagraphFont">
+  <w:style w:type="character" w:default="1" w:styleId="a0">
     <w:name w:val="Default Paragraph Font"/>
     <w:uiPriority w:val="1"/>
     <w:semiHidden/>
     <w:unhideWhenUsed/>
   </w:style>
-  <w:style w:type="table" w:default="1" w:styleId="TableNormal">
+  <w:style w:type="table" w:default="1" w:styleId="a1">
     <w:name w:val="Normal Table"/>
     <w:uiPriority w:val="99"/>
     <w:semiHidden/>
@@ -22749,16 +22710,16 @@
       </w:tblCellMar>
     </w:tblPr>
   </w:style>
-  <w:style w:type="numbering" w:default="1" w:styleId="NoList">
+  <w:style w:type="numbering" w:default="1" w:styleId="a2">
     <w:name w:val="No List"/>
     <w:uiPriority w:val="99"/>
     <w:semiHidden/>
     <w:unhideWhenUsed/>
   </w:style>
-  <w:style w:type="paragraph" w:styleId="Header">
+  <w:style w:type="paragraph" w:styleId="a3">
     <w:name w:val="header"/>
-    <w:basedOn w:val="Normal"/>
-    <w:link w:val="HeaderChar"/>
+    <w:basedOn w:val="a"/>
+    <w:link w:val="a4"/>
     <w:uiPriority w:val="99"/>
     <w:unhideWhenUsed/>
     <w:rsid w:val="008068A2"/>
@@ -22770,17 +22731,17 @@
       <w:spacing w:after="0" w:line="240" w:lineRule="auto"/>
     </w:pPr>
   </w:style>
-  <w:style w:type="character" w:customStyle="1" w:styleId="HeaderChar">
-    <w:name w:val="Header Char"/>
-    <w:basedOn w:val="DefaultParagraphFont"/>
-    <w:link w:val="Header"/>
+  <w:style w:type="character" w:customStyle="1" w:styleId="a4">
+    <w:name w:val="Горен колонтитул Знак"/>
+    <w:basedOn w:val="a0"/>
+    <w:link w:val="a3"/>
     <w:uiPriority w:val="99"/>
     <w:rsid w:val="008068A2"/>
   </w:style>
-  <w:style w:type="paragraph" w:styleId="Footer">
+  <w:style w:type="paragraph" w:styleId="a5">
     <w:name w:val="footer"/>
-    <w:basedOn w:val="Normal"/>
-    <w:link w:val="FooterChar"/>
+    <w:basedOn w:val="a"/>
+    <w:link w:val="a6"/>
     <w:uiPriority w:val="99"/>
     <w:unhideWhenUsed/>
     <w:rsid w:val="008068A2"/>
@@ -22792,17 +22753,17 @@
       <w:spacing w:after="0" w:line="240" w:lineRule="auto"/>
     </w:pPr>
   </w:style>
-  <w:style w:type="character" w:customStyle="1" w:styleId="FooterChar">
-    <w:name w:val="Footer Char"/>
-    <w:basedOn w:val="DefaultParagraphFont"/>
-    <w:link w:val="Footer"/>
+  <w:style w:type="character" w:customStyle="1" w:styleId="a6">
+    <w:name w:val="Долен колонтитул Знак"/>
+    <w:basedOn w:val="a0"/>
+    <w:link w:val="a5"/>
     <w:uiPriority w:val="99"/>
     <w:rsid w:val="008068A2"/>
   </w:style>
-  <w:style w:type="paragraph" w:styleId="BalloonText">
+  <w:style w:type="paragraph" w:styleId="a7">
     <w:name w:val="Balloon Text"/>
-    <w:basedOn w:val="Normal"/>
-    <w:link w:val="BalloonTextChar"/>
+    <w:basedOn w:val="a"/>
+    <w:link w:val="a8"/>
     <w:uiPriority w:val="99"/>
     <w:semiHidden/>
     <w:unhideWhenUsed/>
@@ -22816,10 +22777,10 @@
       <w:szCs w:val="16"/>
     </w:rPr>
   </w:style>
-  <w:style w:type="character" w:customStyle="1" w:styleId="BalloonTextChar">
-    <w:name w:val="Balloon Text Char"/>
-    <w:basedOn w:val="DefaultParagraphFont"/>
-    <w:link w:val="BalloonText"/>
+  <w:style w:type="character" w:customStyle="1" w:styleId="a8">
+    <w:name w:val="Изнесен текст Знак"/>
+    <w:basedOn w:val="a0"/>
+    <w:link w:val="a7"/>
     <w:uiPriority w:val="99"/>
     <w:semiHidden/>
     <w:rsid w:val="00564D7B"/>
@@ -22829,9 +22790,9 @@
       <w:szCs w:val="16"/>
     </w:rPr>
   </w:style>
-  <w:style w:type="character" w:styleId="Hyperlink">
+  <w:style w:type="character" w:styleId="a9">
     <w:name w:val="Hyperlink"/>
-    <w:basedOn w:val="DefaultParagraphFont"/>
+    <w:basedOn w:val="a0"/>
     <w:uiPriority w:val="99"/>
     <w:unhideWhenUsed/>
     <w:rsid w:val="0079324A"/>
@@ -22840,10 +22801,10 @@
       <w:u w:val="single"/>
     </w:rPr>
   </w:style>
-  <w:style w:type="character" w:customStyle="1" w:styleId="Heading1Char">
-    <w:name w:val="Heading 1 Char"/>
-    <w:basedOn w:val="DefaultParagraphFont"/>
-    <w:link w:val="Heading1"/>
+  <w:style w:type="character" w:customStyle="1" w:styleId="10">
+    <w:name w:val="Заглавие 1 Знак"/>
+    <w:basedOn w:val="a0"/>
+    <w:link w:val="1"/>
     <w:uiPriority w:val="9"/>
     <w:rsid w:val="009254B7"/>
     <w:rPr>
@@ -22854,10 +22815,10 @@
       <w:szCs w:val="32"/>
     </w:rPr>
   </w:style>
-  <w:style w:type="character" w:customStyle="1" w:styleId="Heading2Char">
-    <w:name w:val="Heading 2 Char"/>
-    <w:basedOn w:val="DefaultParagraphFont"/>
-    <w:link w:val="Heading2"/>
+  <w:style w:type="character" w:customStyle="1" w:styleId="20">
+    <w:name w:val="Заглавие 2 Знак"/>
+    <w:basedOn w:val="a0"/>
+    <w:link w:val="2"/>
     <w:uiPriority w:val="9"/>
     <w:rsid w:val="006E55B4"/>
     <w:rPr>
@@ -22869,9 +22830,9 @@
       <w:szCs w:val="36"/>
     </w:rPr>
   </w:style>
-  <w:style w:type="paragraph" w:styleId="NormalWeb">
+  <w:style w:type="paragraph" w:styleId="aa">
     <w:name w:val="Normal (Web)"/>
-    <w:basedOn w:val="Normal"/>
+    <w:basedOn w:val="a"/>
     <w:uiPriority w:val="99"/>
     <w:semiHidden/>
     <w:unhideWhenUsed/>
@@ -22885,9 +22846,9 @@
       <w:szCs w:val="24"/>
     </w:rPr>
   </w:style>
-  <w:style w:type="character" w:styleId="Strong">
+  <w:style w:type="character" w:styleId="ab">
     <w:name w:val="Strong"/>
-    <w:basedOn w:val="DefaultParagraphFont"/>
+    <w:basedOn w:val="a0"/>
     <w:qFormat/>
     <w:rsid w:val="00524789"/>
     <w:rPr>
@@ -22895,10 +22856,10 @@
       <w:bCs/>
     </w:rPr>
   </w:style>
-  <w:style w:type="character" w:customStyle="1" w:styleId="Heading3Char">
-    <w:name w:val="Heading 3 Char"/>
-    <w:basedOn w:val="DefaultParagraphFont"/>
-    <w:link w:val="Heading3"/>
+  <w:style w:type="character" w:customStyle="1" w:styleId="30">
+    <w:name w:val="Заглавие 3 Знак"/>
+    <w:basedOn w:val="a0"/>
+    <w:link w:val="3"/>
     <w:uiPriority w:val="9"/>
     <w:rsid w:val="008C5930"/>
     <w:rPr>
@@ -22909,10 +22870,10 @@
       <w:szCs w:val="32"/>
     </w:rPr>
   </w:style>
-  <w:style w:type="character" w:customStyle="1" w:styleId="Heading4Char">
-    <w:name w:val="Heading 4 Char"/>
-    <w:basedOn w:val="DefaultParagraphFont"/>
-    <w:link w:val="Heading4"/>
+  <w:style w:type="character" w:customStyle="1" w:styleId="40">
+    <w:name w:val="Заглавие 4 Знак"/>
+    <w:basedOn w:val="a0"/>
+    <w:link w:val="4"/>
     <w:uiPriority w:val="9"/>
     <w:rsid w:val="008C5930"/>
     <w:rPr>
@@ -22923,10 +22884,10 @@
       <w:sz w:val="28"/>
     </w:rPr>
   </w:style>
-  <w:style w:type="paragraph" w:styleId="ListParagraph">
+  <w:style w:type="paragraph" w:styleId="ac">
     <w:name w:val="List Paragraph"/>
-    <w:basedOn w:val="Normal"/>
-    <w:link w:val="ListParagraphChar"/>
+    <w:basedOn w:val="a"/>
+    <w:link w:val="ad"/>
     <w:uiPriority w:val="34"/>
     <w:qFormat/>
     <w:rsid w:val="008617B5"/>
@@ -22935,9 +22896,9 @@
       <w:contextualSpacing/>
     </w:pPr>
   </w:style>
-  <w:style w:type="character" w:styleId="FollowedHyperlink">
+  <w:style w:type="character" w:styleId="ae">
     <w:name w:val="FollowedHyperlink"/>
-    <w:basedOn w:val="DefaultParagraphFont"/>
+    <w:basedOn w:val="a0"/>
     <w:uiPriority w:val="99"/>
     <w:semiHidden/>
     <w:unhideWhenUsed/>
@@ -22947,10 +22908,10 @@
       <w:u w:val="single"/>
     </w:rPr>
   </w:style>
-  <w:style w:type="character" w:customStyle="1" w:styleId="Heading5Char">
-    <w:name w:val="Heading 5 Char"/>
-    <w:basedOn w:val="DefaultParagraphFont"/>
-    <w:link w:val="Heading5"/>
+  <w:style w:type="character" w:customStyle="1" w:styleId="50">
+    <w:name w:val="Заглавие 5 Знак"/>
+    <w:basedOn w:val="a0"/>
+    <w:link w:val="5"/>
     <w:uiPriority w:val="9"/>
     <w:semiHidden/>
     <w:rsid w:val="008C5930"/>
@@ -22962,7 +22923,7 @@
   </w:style>
   <w:style w:type="paragraph" w:customStyle="1" w:styleId="Code">
     <w:name w:val="Code"/>
-    <w:basedOn w:val="Normal"/>
+    <w:basedOn w:val="a"/>
     <w:link w:val="CodeChar"/>
     <w:qFormat/>
     <w:rsid w:val="008063E1"/>
@@ -22974,7 +22935,7 @@
   </w:style>
   <w:style w:type="character" w:customStyle="1" w:styleId="CodeChar">
     <w:name w:val="Code Char"/>
-    <w:basedOn w:val="DefaultParagraphFont"/>
+    <w:basedOn w:val="a0"/>
     <w:link w:val="Code"/>
     <w:rsid w:val="008063E1"/>
     <w:rPr>
@@ -22983,9 +22944,9 @@
       <w:noProof/>
     </w:rPr>
   </w:style>
-  <w:style w:type="table" w:styleId="TableGrid">
+  <w:style w:type="table" w:styleId="af">
     <w:name w:val="Table Grid"/>
-    <w:basedOn w:val="TableNormal"/>
+    <w:basedOn w:val="a1"/>
     <w:uiPriority w:val="59"/>
     <w:rsid w:val="00763912"/>
     <w:pPr>
@@ -23004,12 +22965,12 @@
   </w:style>
   <w:style w:type="character" w:customStyle="1" w:styleId="tgc">
     <w:name w:val="_tgc"/>
-    <w:basedOn w:val="DefaultParagraphFont"/>
+    <w:basedOn w:val="a0"/>
     <w:rsid w:val="00D8395C"/>
   </w:style>
   <w:style w:type="paragraph" w:customStyle="1" w:styleId="Index">
     <w:name w:val="Index"/>
-    <w:basedOn w:val="Normal"/>
+    <w:basedOn w:val="a"/>
     <w:qFormat/>
     <w:rsid w:val="005054C7"/>
     <w:pPr>
@@ -23020,17 +22981,17 @@
       <w:rFonts w:cs="FreeSans"/>
     </w:rPr>
   </w:style>
-  <w:style w:type="character" w:customStyle="1" w:styleId="ListParagraphChar">
-    <w:name w:val="List Paragraph Char"/>
-    <w:basedOn w:val="DefaultParagraphFont"/>
-    <w:link w:val="ListParagraph"/>
+  <w:style w:type="character" w:customStyle="1" w:styleId="ad">
+    <w:name w:val="Списък на абзаци Знак"/>
+    <w:basedOn w:val="a0"/>
+    <w:link w:val="ac"/>
     <w:uiPriority w:val="34"/>
     <w:qFormat/>
     <w:rsid w:val="005054C7"/>
   </w:style>
   <w:style w:type="character" w:customStyle="1" w:styleId="InternetLink">
     <w:name w:val="Internet Link"/>
-    <w:basedOn w:val="DefaultParagraphFont"/>
+    <w:basedOn w:val="a0"/>
     <w:uiPriority w:val="99"/>
     <w:unhideWhenUsed/>
     <w:rsid w:val="005054C7"/>
@@ -23039,9 +23000,9 @@
       <w:u w:val="single"/>
     </w:rPr>
   </w:style>
-  <w:style w:type="character" w:customStyle="1" w:styleId="UnresolvedMention">
-    <w:name w:val="Unresolved Mention"/>
-    <w:basedOn w:val="DefaultParagraphFont"/>
+  <w:style w:type="character" w:customStyle="1" w:styleId="11">
+    <w:name w:val="Неразрешено споменаване1"/>
+    <w:basedOn w:val="a0"/>
     <w:uiPriority w:val="99"/>
     <w:semiHidden/>
     <w:unhideWhenUsed/>
@@ -23051,11 +23012,11 @@
       <w:shd w:val="clear" w:color="auto" w:fill="E1DFDD"/>
     </w:rPr>
   </w:style>
-  <w:style w:type="character" w:customStyle="1" w:styleId="TitleChar">
-    <w:name w:val="Title Char"/>
-    <w:aliases w:val="Example Test Caption Char"/>
-    <w:basedOn w:val="DefaultParagraphFont"/>
-    <w:link w:val="Title"/>
+  <w:style w:type="character" w:customStyle="1" w:styleId="af0">
+    <w:name w:val="Заглавие Знак"/>
+    <w:aliases w:val="Example Test Caption Знак"/>
+    <w:basedOn w:val="a0"/>
+    <w:link w:val="af1"/>
     <w:uiPriority w:val="10"/>
     <w:locked/>
     <w:rsid w:val="00047DB5"/>
@@ -23068,12 +23029,12 @@
       <w:lang w:val="bg-BG"/>
     </w:rPr>
   </w:style>
-  <w:style w:type="paragraph" w:styleId="Title">
+  <w:style w:type="paragraph" w:styleId="af1">
     <w:name w:val="Title"/>
     <w:aliases w:val="Example Test Caption"/>
-    <w:basedOn w:val="Normal"/>
-    <w:next w:val="Normal"/>
-    <w:link w:val="TitleChar"/>
+    <w:basedOn w:val="a"/>
+    <w:next w:val="a"/>
+    <w:link w:val="af0"/>
     <w:uiPriority w:val="10"/>
     <w:qFormat/>
     <w:rsid w:val="00047DB5"/>
@@ -23092,7 +23053,7 @@
   </w:style>
   <w:style w:type="character" w:customStyle="1" w:styleId="TitleChar1">
     <w:name w:val="Title Char1"/>
-    <w:basedOn w:val="DefaultParagraphFont"/>
+    <w:basedOn w:val="a0"/>
     <w:uiPriority w:val="10"/>
     <w:rsid w:val="00047DB5"/>
     <w:rPr>
@@ -23396,7 +23357,7 @@
 </file>
 
 <file path=customXml/itemProps1.xml><?xml version="1.0" encoding="utf-8"?>
-<ds:datastoreItem xmlns:ds="http://schemas.openxmlformats.org/officeDocument/2006/customXml" ds:itemID="{FF7B07FC-04AA-4D20-96E6-BE688D0BE37C}">
+<ds:datastoreItem xmlns:ds="http://schemas.openxmlformats.org/officeDocument/2006/customXml" ds:itemID="{4BBA5FFE-4D4D-4D42-9F7D-EE02FC57CAF2}">
   <ds:schemaRefs>
     <ds:schemaRef ds:uri="http://schemas.openxmlformats.org/officeDocument/2006/bibliography"/>
   </ds:schemaRefs>

</xml_diff>